<commit_message>
Cargo reporte documentaciontareas actualizado
Tarea1... Check
</commit_message>
<xml_diff>
--- a/Reporte_DocumentacionTareas.docx
+++ b/Reporte_DocumentacionTareas.docx
@@ -20,53 +20,55 @@
           </w:tcPr>
           <w:p>
             <w:pPr>
+              <w:spacing w:after="0" w:line="240" w:lineRule="auto"/>
               <w:jc w:val="center"/>
               <w:rPr>
-                <w:b/>
-                <w:bCs/>
-              </w:rPr>
-            </w:pPr>
-            <w:r>
-              <w:rPr>
+                <w:rFonts w:ascii="Arial" w:hAnsi="Arial" w:cs="Arial"/>
+                <w:b/>
+                <w:bCs/>
+              </w:rPr>
+            </w:pPr>
+            <w:r>
+              <w:rPr>
+                <w:rFonts w:ascii="Arial" w:hAnsi="Arial" w:cs="Arial"/>
                 <w:b/>
                 <w:bCs/>
               </w:rPr>
               <w:br/>
-            </w:r>
-            <w:r>
-              <w:rPr>
-                <w:b/>
-                <w:bCs/>
-              </w:rPr>
               <w:t>Reporte con la documentación de las tareas</w:t>
             </w:r>
           </w:p>
           <w:p>
             <w:pPr>
+              <w:spacing w:after="0" w:line="240" w:lineRule="auto"/>
               <w:jc w:val="center"/>
               <w:rPr>
-                <w:b/>
-                <w:bCs/>
-              </w:rPr>
-            </w:pPr>
-          </w:p>
-        </w:tc>
-      </w:tr>
-      <w:tr>
-        <w:tc>
-          <w:tcPr>
-            <w:tcW w:w="4414" w:type="dxa"/>
-          </w:tcPr>
-          <w:p>
-            <w:pPr>
+                <w:rFonts w:ascii="Arial" w:hAnsi="Arial" w:cs="Arial"/>
+                <w:b/>
+                <w:bCs/>
+              </w:rPr>
+            </w:pPr>
+          </w:p>
+        </w:tc>
+      </w:tr>
+      <w:tr>
+        <w:tc>
+          <w:tcPr>
+            <w:tcW w:w="4414" w:type="dxa"/>
+          </w:tcPr>
+          <w:p>
+            <w:pPr>
+              <w:spacing w:after="0" w:line="240" w:lineRule="auto"/>
               <w:jc w:val="center"/>
               <w:rPr>
-                <w:b/>
-                <w:bCs/>
-              </w:rPr>
-            </w:pPr>
-            <w:r>
-              <w:rPr>
+                <w:rFonts w:ascii="Arial" w:hAnsi="Arial" w:cs="Arial"/>
+                <w:b/>
+                <w:bCs/>
+              </w:rPr>
+            </w:pPr>
+            <w:r>
+              <w:rPr>
+                <w:rFonts w:ascii="Arial" w:hAnsi="Arial" w:cs="Arial"/>
                 <w:b/>
                 <w:bCs/>
               </w:rPr>
@@ -80,9 +82,16 @@
           </w:tcPr>
           <w:p>
             <w:pPr>
+              <w:spacing w:after="0" w:line="240" w:lineRule="auto"/>
               <w:jc w:val="center"/>
-            </w:pPr>
-            <w:r>
+              <w:rPr>
+                <w:rFonts w:ascii="Arial" w:hAnsi="Arial" w:cs="Arial"/>
+              </w:rPr>
+            </w:pPr>
+            <w:r>
+              <w:rPr>
+                <w:rFonts w:ascii="Arial" w:hAnsi="Arial" w:cs="Arial"/>
+              </w:rPr>
               <w:t>24 de febrero de 2025</w:t>
             </w:r>
           </w:p>
@@ -96,14 +105,17 @@
           </w:tcPr>
           <w:p>
             <w:pPr>
+              <w:spacing w:after="0" w:line="240" w:lineRule="auto"/>
               <w:jc w:val="center"/>
               <w:rPr>
-                <w:b/>
-                <w:bCs/>
-              </w:rPr>
-            </w:pPr>
-            <w:r>
-              <w:rPr>
+                <w:rFonts w:ascii="Arial" w:hAnsi="Arial" w:cs="Arial"/>
+                <w:b/>
+                <w:bCs/>
+              </w:rPr>
+            </w:pPr>
+            <w:r>
+              <w:rPr>
+                <w:rFonts w:ascii="Arial" w:hAnsi="Arial" w:cs="Arial"/>
                 <w:b/>
                 <w:bCs/>
               </w:rPr>
@@ -119,14 +131,17 @@
           </w:tcPr>
           <w:p>
             <w:pPr>
+              <w:spacing w:after="0" w:line="240" w:lineRule="auto"/>
               <w:jc w:val="center"/>
               <w:rPr>
-                <w:b/>
-                <w:bCs/>
-              </w:rPr>
-            </w:pPr>
-            <w:r>
-              <w:rPr>
+                <w:rFonts w:ascii="Arial" w:hAnsi="Arial" w:cs="Arial"/>
+                <w:b/>
+                <w:bCs/>
+              </w:rPr>
+            </w:pPr>
+            <w:r>
+              <w:rPr>
+                <w:rFonts w:ascii="Arial" w:hAnsi="Arial" w:cs="Arial"/>
                 <w:b/>
                 <w:bCs/>
               </w:rPr>
@@ -140,14 +155,17 @@
           </w:tcPr>
           <w:p>
             <w:pPr>
+              <w:spacing w:after="0" w:line="240" w:lineRule="auto"/>
               <w:jc w:val="center"/>
               <w:rPr>
-                <w:b/>
-                <w:bCs/>
-              </w:rPr>
-            </w:pPr>
-            <w:r>
-              <w:rPr>
+                <w:rFonts w:ascii="Arial" w:hAnsi="Arial" w:cs="Arial"/>
+                <w:b/>
+                <w:bCs/>
+              </w:rPr>
+            </w:pPr>
+            <w:r>
+              <w:rPr>
+                <w:rFonts w:ascii="Arial" w:hAnsi="Arial" w:cs="Arial"/>
                 <w:b/>
                 <w:bCs/>
               </w:rPr>
@@ -162,23 +180,36 @@
             <w:tcW w:w="4414" w:type="dxa"/>
           </w:tcPr>
           <w:p>
-            <w:r>
-              <w:t>Valerie Arce</w:t>
-            </w:r>
-            <w:r>
-              <w:t xml:space="preserve"> Méndez</w:t>
-            </w:r>
-          </w:p>
-        </w:tc>
-        <w:tc>
-          <w:tcPr>
-            <w:tcW w:w="4414" w:type="dxa"/>
-          </w:tcPr>
-          <w:p>
-            <w:pPr>
+            <w:pPr>
+              <w:spacing w:after="0" w:line="240" w:lineRule="auto"/>
+              <w:rPr>
+                <w:rFonts w:ascii="Arial" w:hAnsi="Arial" w:cs="Arial"/>
+              </w:rPr>
+            </w:pPr>
+            <w:r>
+              <w:rPr>
+                <w:rFonts w:ascii="Arial" w:hAnsi="Arial" w:cs="Arial"/>
+              </w:rPr>
+              <w:t>Valerie Arce Méndez</w:t>
+            </w:r>
+          </w:p>
+        </w:tc>
+        <w:tc>
+          <w:tcPr>
+            <w:tcW w:w="4414" w:type="dxa"/>
+          </w:tcPr>
+          <w:p>
+            <w:pPr>
+              <w:spacing w:after="0" w:line="240" w:lineRule="auto"/>
               <w:jc w:val="center"/>
-            </w:pPr>
-            <w:r>
+              <w:rPr>
+                <w:rFonts w:ascii="Arial" w:hAnsi="Arial" w:cs="Arial"/>
+              </w:rPr>
+            </w:pPr>
+            <w:r>
+              <w:rPr>
+                <w:rFonts w:ascii="Arial" w:hAnsi="Arial" w:cs="Arial"/>
+              </w:rPr>
               <w:t>201923456</w:t>
             </w:r>
           </w:p>
@@ -190,7 +221,16 @@
             <w:tcW w:w="4414" w:type="dxa"/>
           </w:tcPr>
           <w:p>
-            <w:r>
+            <w:pPr>
+              <w:spacing w:after="0" w:line="240" w:lineRule="auto"/>
+              <w:rPr>
+                <w:rFonts w:ascii="Arial" w:hAnsi="Arial" w:cs="Arial"/>
+              </w:rPr>
+            </w:pPr>
+            <w:r>
+              <w:rPr>
+                <w:rFonts w:ascii="Arial" w:hAnsi="Arial" w:cs="Arial"/>
+              </w:rPr>
               <w:t>César Escobar Hurtado</w:t>
             </w:r>
           </w:p>
@@ -201,9 +241,16 @@
           </w:tcPr>
           <w:p>
             <w:pPr>
+              <w:spacing w:after="0" w:line="240" w:lineRule="auto"/>
               <w:jc w:val="center"/>
-            </w:pPr>
-            <w:r>
+              <w:rPr>
+                <w:rFonts w:ascii="Arial" w:hAnsi="Arial" w:cs="Arial"/>
+              </w:rPr>
+            </w:pPr>
+            <w:r>
+              <w:rPr>
+                <w:rFonts w:ascii="Arial" w:hAnsi="Arial" w:cs="Arial"/>
+              </w:rPr>
               <w:t>202014294</w:t>
             </w:r>
           </w:p>
@@ -218,7 +265,16 @@
             <w:tcW w:w="4414" w:type="dxa"/>
           </w:tcPr>
           <w:p>
-            <w:r>
+            <w:pPr>
+              <w:spacing w:after="0" w:line="240" w:lineRule="auto"/>
+              <w:rPr>
+                <w:rFonts w:ascii="Arial" w:hAnsi="Arial" w:cs="Arial"/>
+              </w:rPr>
+            </w:pPr>
+            <w:r>
+              <w:rPr>
+                <w:rFonts w:ascii="Arial" w:hAnsi="Arial" w:cs="Arial"/>
+              </w:rPr>
               <w:t>Luisa Suarez Portilla</w:t>
             </w:r>
           </w:p>
@@ -229,9 +285,16 @@
           </w:tcPr>
           <w:p>
             <w:pPr>
+              <w:spacing w:after="0" w:line="240" w:lineRule="auto"/>
               <w:jc w:val="center"/>
-            </w:pPr>
-            <w:r>
+              <w:rPr>
+                <w:rFonts w:ascii="Arial" w:hAnsi="Arial" w:cs="Arial"/>
+              </w:rPr>
+            </w:pPr>
+            <w:r>
+              <w:rPr>
+                <w:rFonts w:ascii="Arial" w:hAnsi="Arial" w:cs="Arial"/>
+              </w:rPr>
               <w:t>201618795</w:t>
             </w:r>
           </w:p>
@@ -242,6 +305,7 @@
       <w:pPr>
         <w:jc w:val="center"/>
         <w:rPr>
+          <w:rFonts w:ascii="Arial" w:hAnsi="Arial" w:cs="Arial"/>
           <w:b/>
           <w:bCs/>
         </w:rPr>
@@ -265,13 +329,16 @@
           </w:tcPr>
           <w:p>
             <w:pPr>
-              <w:rPr>
-                <w:b/>
-                <w:bCs/>
-              </w:rPr>
-            </w:pPr>
-            <w:r>
-              <w:rPr>
+              <w:spacing w:after="0" w:line="240" w:lineRule="auto"/>
+              <w:rPr>
+                <w:rFonts w:ascii="Arial" w:hAnsi="Arial" w:cs="Arial"/>
+                <w:b/>
+                <w:bCs/>
+              </w:rPr>
+            </w:pPr>
+            <w:r>
+              <w:rPr>
+                <w:rFonts w:ascii="Arial" w:hAnsi="Arial" w:cs="Arial"/>
                 <w:b/>
                 <w:bCs/>
               </w:rPr>
@@ -287,13 +354,16 @@
           </w:tcPr>
           <w:p>
             <w:pPr>
-              <w:rPr>
-                <w:b/>
-                <w:bCs/>
-              </w:rPr>
-            </w:pPr>
-            <w:r>
-              <w:rPr>
+              <w:spacing w:after="0" w:line="240" w:lineRule="auto"/>
+              <w:rPr>
+                <w:rFonts w:ascii="Arial" w:hAnsi="Arial" w:cs="Arial"/>
+                <w:b/>
+                <w:bCs/>
+              </w:rPr>
+            </w:pPr>
+            <w:r>
+              <w:rPr>
+                <w:rFonts w:ascii="Arial" w:hAnsi="Arial" w:cs="Arial"/>
                 <w:b/>
                 <w:bCs/>
               </w:rPr>
@@ -307,13 +377,16 @@
           </w:tcPr>
           <w:p>
             <w:pPr>
-              <w:rPr>
-                <w:b/>
-                <w:bCs/>
-              </w:rPr>
-            </w:pPr>
-            <w:r>
-              <w:rPr>
+              <w:spacing w:after="0" w:line="240" w:lineRule="auto"/>
+              <w:rPr>
+                <w:rFonts w:ascii="Arial" w:hAnsi="Arial" w:cs="Arial"/>
+                <w:b/>
+                <w:bCs/>
+              </w:rPr>
+            </w:pPr>
+            <w:r>
+              <w:rPr>
+                <w:rFonts w:ascii="Arial" w:hAnsi="Arial" w:cs="Arial"/>
                 <w:b/>
                 <w:bCs/>
               </w:rPr>
@@ -329,33 +402,29 @@
           </w:tcPr>
           <w:p>
             <w:pPr>
-              <w:spacing w:line="278" w:lineRule="auto"/>
-            </w:pPr>
-            <w:r>
-              <w:t>An</w:t>
-            </w:r>
-            <w:r>
-              <w:t>á</w:t>
-            </w:r>
-            <w:r>
-              <w:t>lisis de negocio</w:t>
-            </w:r>
-            <w:r>
+              <w:spacing w:after="0"/>
+              <w:rPr>
+                <w:rFonts w:ascii="Arial" w:hAnsi="Arial" w:cs="Arial"/>
+              </w:rPr>
+            </w:pPr>
+            <w:r>
+              <w:rPr>
+                <w:rFonts w:ascii="Arial" w:hAnsi="Arial" w:cs="Arial"/>
+              </w:rPr>
+              <w:t>Análisis de negocio</w:t>
+            </w:r>
+            <w:r>
+              <w:rPr>
+                <w:rFonts w:ascii="Arial" w:hAnsi="Arial" w:cs="Arial"/>
+              </w:rPr>
               <w:br/>
-            </w:r>
-            <w:r>
-              <w:t xml:space="preserve"> An</w:t>
-            </w:r>
-            <w:r>
-              <w:t>á</w:t>
-            </w:r>
-            <w:r>
-              <w:t>lisis de datos</w:t>
-            </w:r>
-            <w:r>
+              <w:t xml:space="preserve"> Análisis de datos</w:t>
+            </w:r>
+            <w:r>
+              <w:rPr>
+                <w:rFonts w:ascii="Arial" w:hAnsi="Arial" w:cs="Arial"/>
+              </w:rPr>
               <w:br/>
-            </w:r>
-            <w:r>
               <w:t>Ciencia de datos</w:t>
             </w:r>
           </w:p>
@@ -365,21 +434,45 @@
             <w:tcW w:w="4414" w:type="dxa"/>
           </w:tcPr>
           <w:p>
-            <w:r>
+            <w:pPr>
+              <w:spacing w:after="0" w:line="240" w:lineRule="auto"/>
+              <w:rPr>
+                <w:rFonts w:ascii="Arial" w:hAnsi="Arial" w:cs="Arial"/>
+              </w:rPr>
+            </w:pPr>
+            <w:r>
+              <w:rPr>
+                <w:rFonts w:ascii="Arial" w:hAnsi="Arial" w:cs="Arial"/>
+              </w:rPr>
               <w:t>Luisa Suarez</w:t>
             </w:r>
           </w:p>
           <w:p>
-            <w:r>
+            <w:pPr>
+              <w:spacing w:after="0" w:line="240" w:lineRule="auto"/>
+              <w:rPr>
+                <w:rFonts w:ascii="Arial" w:hAnsi="Arial" w:cs="Arial"/>
+              </w:rPr>
+            </w:pPr>
+            <w:r>
+              <w:rPr>
+                <w:rFonts w:ascii="Arial" w:hAnsi="Arial" w:cs="Arial"/>
+              </w:rPr>
               <w:t>Valerie Arce</w:t>
             </w:r>
           </w:p>
           <w:p>
-            <w:r>
-              <w:t>C</w:t>
-            </w:r>
-            <w:r>
-              <w:t>ésar Escobar</w:t>
+            <w:pPr>
+              <w:spacing w:after="0" w:line="240" w:lineRule="auto"/>
+              <w:rPr>
+                <w:rFonts w:ascii="Arial" w:hAnsi="Arial" w:cs="Arial"/>
+              </w:rPr>
+            </w:pPr>
+            <w:r>
+              <w:rPr>
+                <w:rFonts w:ascii="Arial" w:hAnsi="Arial" w:cs="Arial"/>
+              </w:rPr>
+              <w:t>César Escobar</w:t>
             </w:r>
           </w:p>
         </w:tc>
@@ -392,14 +485,17 @@
           </w:tcPr>
           <w:p>
             <w:pPr>
+              <w:spacing w:after="0" w:line="240" w:lineRule="auto"/>
               <w:jc w:val="center"/>
               <w:rPr>
-                <w:b/>
-                <w:bCs/>
-              </w:rPr>
-            </w:pPr>
-            <w:r>
-              <w:rPr>
+                <w:rFonts w:ascii="Arial" w:hAnsi="Arial" w:cs="Arial"/>
+                <w:b/>
+                <w:bCs/>
+              </w:rPr>
+            </w:pPr>
+            <w:r>
+              <w:rPr>
+                <w:rFonts w:ascii="Arial" w:hAnsi="Arial" w:cs="Arial"/>
                 <w:b/>
                 <w:bCs/>
               </w:rPr>
@@ -416,7 +512,353 @@
           </w:tcPr>
           <w:p>
             <w:pPr>
-              <w:jc w:val="center"/>
+              <w:spacing w:after="0" w:line="240" w:lineRule="auto"/>
+              <w:jc w:val="both"/>
+              <w:rPr>
+                <w:rFonts w:ascii="Arial" w:hAnsi="Arial" w:cs="Arial"/>
+              </w:rPr>
+            </w:pPr>
+          </w:p>
+          <w:p>
+            <w:pPr>
+              <w:spacing w:after="0" w:line="240" w:lineRule="auto"/>
+              <w:jc w:val="both"/>
+              <w:rPr>
+                <w:rFonts w:ascii="Arial" w:hAnsi="Arial" w:cs="Arial"/>
+              </w:rPr>
+            </w:pPr>
+            <w:r>
+              <w:rPr>
+                <w:rFonts w:ascii="Arial" w:hAnsi="Arial" w:cs="Arial"/>
+              </w:rPr>
+              <w:t>¿Cuál es el precio de renta mensual estimado para un inmueble con base en sus características*?</w:t>
+            </w:r>
+          </w:p>
+          <w:p>
+            <w:pPr>
+              <w:spacing w:after="0" w:line="240" w:lineRule="auto"/>
+              <w:jc w:val="both"/>
+              <w:rPr>
+                <w:rFonts w:ascii="Arial" w:hAnsi="Arial" w:cs="Arial"/>
+              </w:rPr>
+            </w:pPr>
+          </w:p>
+          <w:p>
+            <w:pPr>
+              <w:spacing w:after="0" w:line="240" w:lineRule="auto"/>
+              <w:jc w:val="both"/>
+              <w:rPr>
+                <w:rFonts w:ascii="Arial" w:hAnsi="Arial" w:cs="Arial"/>
+              </w:rPr>
+            </w:pPr>
+            <w:r>
+              <w:rPr>
+                <w:rFonts w:ascii="Arial" w:hAnsi="Arial" w:cs="Arial"/>
+              </w:rPr>
+              <w:t>¿Qué característica hace que el precio de renta sea más costoso?</w:t>
+            </w:r>
+          </w:p>
+          <w:p>
+            <w:pPr>
+              <w:spacing w:after="0" w:line="240" w:lineRule="auto"/>
+              <w:jc w:val="both"/>
+              <w:rPr>
+                <w:rFonts w:ascii="Arial" w:hAnsi="Arial" w:cs="Arial"/>
+              </w:rPr>
+            </w:pPr>
+          </w:p>
+          <w:p>
+            <w:pPr>
+              <w:spacing w:after="0" w:line="240" w:lineRule="auto"/>
+              <w:jc w:val="both"/>
+              <w:rPr>
+                <w:rFonts w:ascii="Arial" w:hAnsi="Arial" w:cs="Arial"/>
+              </w:rPr>
+            </w:pPr>
+            <w:r>
+              <w:rPr>
+                <w:rFonts w:ascii="Arial" w:hAnsi="Arial" w:cs="Arial"/>
+              </w:rPr>
+              <w:t>¿Es más costoso alquilar un apartamento para tener como mascota un perro o un gato?</w:t>
+            </w:r>
+          </w:p>
+          <w:p>
+            <w:pPr>
+              <w:spacing w:after="0" w:line="240" w:lineRule="auto"/>
+              <w:jc w:val="both"/>
+              <w:rPr>
+                <w:rFonts w:ascii="Arial" w:hAnsi="Arial" w:cs="Arial"/>
+              </w:rPr>
+            </w:pPr>
+          </w:p>
+          <w:p>
+            <w:pPr>
+              <w:spacing w:after="0" w:line="240" w:lineRule="auto"/>
+              <w:jc w:val="both"/>
+              <w:rPr>
+                <w:rFonts w:ascii="Arial" w:hAnsi="Arial" w:cs="Arial"/>
+              </w:rPr>
+            </w:pPr>
+            <w:r>
+              <w:rPr>
+                <w:rFonts w:ascii="Arial" w:hAnsi="Arial" w:cs="Arial"/>
+              </w:rPr>
+              <w:t>¿Cuáles son las ciudad más económica y costosa para tomar un apartamento en renta?</w:t>
+            </w:r>
+          </w:p>
+          <w:p>
+            <w:pPr>
+              <w:spacing w:after="0" w:line="240" w:lineRule="auto"/>
+              <w:jc w:val="both"/>
+              <w:rPr>
+                <w:rFonts w:ascii="Arial" w:hAnsi="Arial" w:cs="Arial"/>
+              </w:rPr>
+            </w:pPr>
+          </w:p>
+          <w:p>
+            <w:pPr>
+              <w:spacing w:after="0" w:line="240" w:lineRule="auto"/>
+              <w:jc w:val="both"/>
+              <w:rPr>
+                <w:rFonts w:ascii="Arial" w:hAnsi="Arial" w:cs="Arial"/>
+              </w:rPr>
+            </w:pPr>
+            <w:r>
+              <w:rPr>
+                <w:rFonts w:ascii="Arial" w:hAnsi="Arial" w:cs="Arial"/>
+              </w:rPr>
+              <w:t>¿Cuáles son l</w:t>
+            </w:r>
+            <w:r>
+              <w:rPr>
+                <w:rFonts w:ascii="Arial" w:hAnsi="Arial" w:cs="Arial"/>
+              </w:rPr>
+              <w:t>o</w:t>
+            </w:r>
+            <w:r>
+              <w:rPr>
+                <w:rFonts w:ascii="Arial" w:hAnsi="Arial" w:cs="Arial"/>
+              </w:rPr>
+              <w:t xml:space="preserve">s </w:t>
+            </w:r>
+            <w:r>
+              <w:rPr>
+                <w:rFonts w:ascii="Arial" w:hAnsi="Arial" w:cs="Arial"/>
+              </w:rPr>
+              <w:t>estados</w:t>
+            </w:r>
+            <w:r>
+              <w:rPr>
+                <w:rFonts w:ascii="Arial" w:hAnsi="Arial" w:cs="Arial"/>
+              </w:rPr>
+              <w:t xml:space="preserve"> más económic</w:t>
+            </w:r>
+            <w:r>
+              <w:rPr>
+                <w:rFonts w:ascii="Arial" w:hAnsi="Arial" w:cs="Arial"/>
+              </w:rPr>
+              <w:t>o</w:t>
+            </w:r>
+            <w:r>
+              <w:rPr>
+                <w:rFonts w:ascii="Arial" w:hAnsi="Arial" w:cs="Arial"/>
+              </w:rPr>
+              <w:t xml:space="preserve"> y costos</w:t>
+            </w:r>
+            <w:r>
+              <w:rPr>
+                <w:rFonts w:ascii="Arial" w:hAnsi="Arial" w:cs="Arial"/>
+              </w:rPr>
+              <w:t>o</w:t>
+            </w:r>
+            <w:r>
+              <w:rPr>
+                <w:rFonts w:ascii="Arial" w:hAnsi="Arial" w:cs="Arial"/>
+              </w:rPr>
+              <w:t xml:space="preserve"> para tomar un apartamento en renta?</w:t>
+            </w:r>
+          </w:p>
+          <w:p>
+            <w:pPr>
+              <w:spacing w:after="0" w:line="240" w:lineRule="auto"/>
+              <w:jc w:val="both"/>
+              <w:rPr>
+                <w:rFonts w:ascii="Arial" w:hAnsi="Arial" w:cs="Arial"/>
+              </w:rPr>
+            </w:pPr>
+          </w:p>
+          <w:p>
+            <w:pPr>
+              <w:spacing w:after="0" w:line="240" w:lineRule="auto"/>
+              <w:jc w:val="both"/>
+              <w:rPr>
+                <w:rFonts w:ascii="Arial" w:hAnsi="Arial" w:cs="Arial"/>
+              </w:rPr>
+            </w:pPr>
+            <w:r>
+              <w:rPr>
+                <w:rFonts w:ascii="Arial" w:hAnsi="Arial" w:cs="Arial"/>
+              </w:rPr>
+              <w:t>¿La característica de foto en el anuncio es significativa</w:t>
+            </w:r>
+            <w:r>
+              <w:rPr>
+                <w:rFonts w:ascii="Arial" w:hAnsi="Arial" w:cs="Arial"/>
+              </w:rPr>
+              <w:t>/influyente</w:t>
+            </w:r>
+            <w:r>
+              <w:rPr>
+                <w:rFonts w:ascii="Arial" w:hAnsi="Arial" w:cs="Arial"/>
+              </w:rPr>
+              <w:t xml:space="preserve"> para estimar el precio de renta del inmueble?</w:t>
+            </w:r>
+          </w:p>
+          <w:p>
+            <w:pPr>
+              <w:spacing w:after="0" w:line="240" w:lineRule="auto"/>
+              <w:jc w:val="both"/>
+              <w:rPr>
+                <w:rFonts w:ascii="Arial" w:hAnsi="Arial" w:cs="Arial"/>
+              </w:rPr>
+            </w:pPr>
+          </w:p>
+          <w:p>
+            <w:pPr>
+              <w:spacing w:after="0" w:line="240" w:lineRule="auto"/>
+              <w:jc w:val="both"/>
+              <w:rPr>
+                <w:rFonts w:ascii="Arial" w:hAnsi="Arial" w:cs="Arial"/>
+              </w:rPr>
+            </w:pPr>
+            <w:r>
+              <w:rPr>
+                <w:rFonts w:ascii="Arial" w:hAnsi="Arial" w:cs="Arial"/>
+              </w:rPr>
+              <w:t>¿La característica de f</w:t>
+            </w:r>
+            <w:r>
+              <w:rPr>
+                <w:rFonts w:ascii="Arial" w:hAnsi="Arial" w:cs="Arial"/>
+              </w:rPr>
+              <w:t>uente</w:t>
+            </w:r>
+            <w:r>
+              <w:rPr>
+                <w:rFonts w:ascii="Arial" w:hAnsi="Arial" w:cs="Arial"/>
+              </w:rPr>
+              <w:t xml:space="preserve"> </w:t>
+            </w:r>
+            <w:r>
+              <w:rPr>
+                <w:rFonts w:ascii="Arial" w:hAnsi="Arial" w:cs="Arial"/>
+              </w:rPr>
+              <w:t>del</w:t>
+            </w:r>
+            <w:r>
+              <w:rPr>
+                <w:rFonts w:ascii="Arial" w:hAnsi="Arial" w:cs="Arial"/>
+              </w:rPr>
+              <w:t xml:space="preserve"> anuncio es significativa/influyente para estimar el precio de renta del inmueble?</w:t>
+            </w:r>
+          </w:p>
+          <w:p>
+            <w:pPr>
+              <w:spacing w:after="0" w:line="240" w:lineRule="auto"/>
+              <w:jc w:val="both"/>
+              <w:rPr>
+                <w:rFonts w:ascii="Arial" w:hAnsi="Arial" w:cs="Arial"/>
+              </w:rPr>
+            </w:pPr>
+          </w:p>
+          <w:p>
+            <w:pPr>
+              <w:spacing w:after="0" w:line="240" w:lineRule="auto"/>
+              <w:jc w:val="both"/>
+              <w:rPr>
+                <w:rFonts w:ascii="Arial" w:hAnsi="Arial" w:cs="Arial"/>
+              </w:rPr>
+            </w:pPr>
+            <w:r>
+              <w:rPr>
+                <w:rFonts w:ascii="Arial" w:hAnsi="Arial" w:cs="Arial"/>
+              </w:rPr>
+              <w:t xml:space="preserve">*Características: </w:t>
+            </w:r>
+          </w:p>
+          <w:p>
+            <w:pPr>
+              <w:spacing w:after="0" w:line="240" w:lineRule="auto"/>
+              <w:jc w:val="both"/>
+              <w:rPr>
+                <w:rFonts w:ascii="Arial" w:hAnsi="Arial" w:cs="Arial"/>
+              </w:rPr>
+            </w:pPr>
+            <w:r>
+              <w:rPr>
+                <w:rFonts w:ascii="Arial" w:hAnsi="Arial" w:cs="Arial"/>
+              </w:rPr>
+              <w:t>- Número de Habitaciones, número de baños, tamaño (</w:t>
+            </w:r>
+            <m:oMath>
+              <m:sSup>
+                <m:sSupPr>
+                  <m:ctrlPr>
+                    <w:rPr>
+                      <w:rFonts w:ascii="Cambria Math" w:hAnsi="Cambria Math" w:cs="Arial"/>
+                    </w:rPr>
+                  </m:ctrlPr>
+                </m:sSupPr>
+                <m:e>
+                  <m:r>
+                    <w:rPr>
+                      <w:rFonts w:ascii="Cambria Math" w:hAnsi="Cambria Math" w:cs="Arial"/>
+                    </w:rPr>
+                    <m:t>feet</m:t>
+                  </m:r>
+                </m:e>
+                <m:sup>
+                  <m:r>
+                    <w:rPr>
+                      <w:rFonts w:ascii="Cambria Math" w:hAnsi="Cambria Math" w:cs="Arial"/>
+                    </w:rPr>
+                    <m:t>2</m:t>
+                  </m:r>
+                </m:sup>
+              </m:sSup>
+              <m:r>
+                <w:rPr>
+                  <w:rFonts w:ascii="Cambria Math" w:hAnsi="Cambria Math" w:cs="Arial"/>
+                </w:rPr>
+                <m:t>)</m:t>
+              </m:r>
+            </m:oMath>
+            <w:r>
+              <w:rPr>
+                <w:rFonts w:ascii="Arial" w:hAnsi="Arial" w:cs="Arial"/>
+              </w:rPr>
+              <w:t xml:space="preserve"> , Estado, Ciudad, Latitud, Antigüedad, fuente de publicación</w:t>
+            </w:r>
+            <w:r>
+              <w:rPr>
+                <w:rFonts w:ascii="Arial" w:hAnsi="Arial" w:cs="Arial"/>
+              </w:rPr>
+              <w:t>, foto en el anuncio</w:t>
+            </w:r>
+            <w:r>
+              <w:rPr>
+                <w:rFonts w:ascii="Arial" w:hAnsi="Arial" w:cs="Arial"/>
+              </w:rPr>
+              <w:t>, Permiso para mascotas.</w:t>
+            </w:r>
+          </w:p>
+          <w:p>
+            <w:pPr>
+              <w:spacing w:after="0" w:line="240" w:lineRule="auto"/>
+              <w:jc w:val="both"/>
+              <w:rPr>
+                <w:rFonts w:ascii="Arial" w:hAnsi="Arial" w:cs="Arial"/>
+              </w:rPr>
             </w:pPr>
           </w:p>
         </w:tc>
@@ -426,6 +868,7 @@
       <w:pPr>
         <w:jc w:val="center"/>
         <w:rPr>
+          <w:rFonts w:ascii="Arial" w:hAnsi="Arial" w:cs="Arial"/>
           <w:b/>
           <w:bCs/>
         </w:rPr>
@@ -449,63 +892,42 @@
           </w:tcPr>
           <w:p>
             <w:pPr>
-              <w:rPr>
-                <w:b/>
-                <w:bCs/>
-              </w:rPr>
-            </w:pPr>
-            <w:r>
-              <w:rPr>
-                <w:b/>
-                <w:bCs/>
-              </w:rPr>
-              <w:t xml:space="preserve">Tarea </w:t>
-            </w:r>
-            <w:r>
-              <w:rPr>
-                <w:b/>
-                <w:bCs/>
-              </w:rPr>
-              <w:t>2</w:t>
-            </w:r>
-            <w:r>
-              <w:rPr>
-                <w:b/>
-                <w:bCs/>
-              </w:rPr>
-              <w:t xml:space="preserve"> - Exploraci</w:t>
-            </w:r>
-            <w:r>
-              <w:rPr>
-                <w:b/>
-                <w:bCs/>
-              </w:rPr>
-              <w:t>ó</w:t>
-            </w:r>
-            <w:r>
-              <w:rPr>
-                <w:b/>
-                <w:bCs/>
-              </w:rPr>
-              <w:t>n de datos</w:t>
-            </w:r>
-          </w:p>
-        </w:tc>
-      </w:tr>
-      <w:tr>
-        <w:tc>
-          <w:tcPr>
-            <w:tcW w:w="4414" w:type="dxa"/>
-          </w:tcPr>
-          <w:p>
-            <w:pPr>
-              <w:rPr>
-                <w:b/>
-                <w:bCs/>
-              </w:rPr>
-            </w:pPr>
-            <w:r>
-              <w:rPr>
+              <w:spacing w:after="0" w:line="240" w:lineRule="auto"/>
+              <w:rPr>
+                <w:rFonts w:ascii="Arial" w:hAnsi="Arial" w:cs="Arial"/>
+                <w:b/>
+                <w:bCs/>
+              </w:rPr>
+            </w:pPr>
+            <w:r>
+              <w:rPr>
+                <w:rFonts w:ascii="Arial" w:hAnsi="Arial" w:cs="Arial"/>
+                <w:b/>
+                <w:bCs/>
+              </w:rPr>
+              <w:lastRenderedPageBreak/>
+              <w:t>Tarea 2 - Exploración de datos</w:t>
+            </w:r>
+          </w:p>
+        </w:tc>
+      </w:tr>
+      <w:tr>
+        <w:tc>
+          <w:tcPr>
+            <w:tcW w:w="4414" w:type="dxa"/>
+          </w:tcPr>
+          <w:p>
+            <w:pPr>
+              <w:spacing w:after="0" w:line="240" w:lineRule="auto"/>
+              <w:rPr>
+                <w:rFonts w:ascii="Arial" w:hAnsi="Arial" w:cs="Arial"/>
+                <w:b/>
+                <w:bCs/>
+              </w:rPr>
+            </w:pPr>
+            <w:r>
+              <w:rPr>
+                <w:rFonts w:ascii="Arial" w:hAnsi="Arial" w:cs="Arial"/>
                 <w:b/>
                 <w:bCs/>
               </w:rPr>
@@ -519,13 +941,16 @@
           </w:tcPr>
           <w:p>
             <w:pPr>
-              <w:rPr>
-                <w:b/>
-                <w:bCs/>
-              </w:rPr>
-            </w:pPr>
-            <w:r>
-              <w:rPr>
+              <w:spacing w:after="0" w:line="240" w:lineRule="auto"/>
+              <w:rPr>
+                <w:rFonts w:ascii="Arial" w:hAnsi="Arial" w:cs="Arial"/>
+                <w:b/>
+                <w:bCs/>
+              </w:rPr>
+            </w:pPr>
+            <w:r>
+              <w:rPr>
+                <w:rFonts w:ascii="Arial" w:hAnsi="Arial" w:cs="Arial"/>
                 <w:b/>
                 <w:bCs/>
               </w:rPr>
@@ -541,25 +966,33 @@
           </w:tcPr>
           <w:p>
             <w:pPr>
-              <w:spacing w:after="160" w:line="278" w:lineRule="auto"/>
-            </w:pPr>
-            <w:r>
-              <w:t xml:space="preserve"> An</w:t>
-            </w:r>
-            <w:r>
-              <w:t>á</w:t>
-            </w:r>
-            <w:r>
-              <w:t>lisis de datos</w:t>
-            </w:r>
-          </w:p>
-        </w:tc>
-        <w:tc>
-          <w:tcPr>
-            <w:tcW w:w="4414" w:type="dxa"/>
-          </w:tcPr>
-          <w:p>
-            <w:r>
+              <w:rPr>
+                <w:rFonts w:ascii="Arial" w:hAnsi="Arial" w:cs="Arial"/>
+              </w:rPr>
+            </w:pPr>
+            <w:r>
+              <w:rPr>
+                <w:rFonts w:ascii="Arial" w:hAnsi="Arial" w:cs="Arial"/>
+              </w:rPr>
+              <w:t xml:space="preserve"> Análisis de datos</w:t>
+            </w:r>
+          </w:p>
+        </w:tc>
+        <w:tc>
+          <w:tcPr>
+            <w:tcW w:w="4414" w:type="dxa"/>
+          </w:tcPr>
+          <w:p>
+            <w:pPr>
+              <w:spacing w:after="0" w:line="240" w:lineRule="auto"/>
+              <w:rPr>
+                <w:rFonts w:ascii="Arial" w:hAnsi="Arial" w:cs="Arial"/>
+              </w:rPr>
+            </w:pPr>
+            <w:r>
+              <w:rPr>
+                <w:rFonts w:ascii="Arial" w:hAnsi="Arial" w:cs="Arial"/>
+              </w:rPr>
               <w:t>Valeria Arce</w:t>
             </w:r>
           </w:p>
@@ -573,14 +1006,17 @@
           </w:tcPr>
           <w:p>
             <w:pPr>
+              <w:spacing w:after="0" w:line="240" w:lineRule="auto"/>
               <w:jc w:val="center"/>
               <w:rPr>
-                <w:b/>
-                <w:bCs/>
-              </w:rPr>
-            </w:pPr>
-            <w:r>
-              <w:rPr>
+                <w:rFonts w:ascii="Arial" w:hAnsi="Arial" w:cs="Arial"/>
+                <w:b/>
+                <w:bCs/>
+              </w:rPr>
+            </w:pPr>
+            <w:r>
+              <w:rPr>
+                <w:rFonts w:ascii="Arial" w:hAnsi="Arial" w:cs="Arial"/>
                 <w:b/>
                 <w:bCs/>
               </w:rPr>
@@ -597,7 +1033,11 @@
           </w:tcPr>
           <w:p>
             <w:pPr>
+              <w:spacing w:after="0" w:line="240" w:lineRule="auto"/>
               <w:jc w:val="center"/>
+              <w:rPr>
+                <w:rFonts w:ascii="Arial" w:hAnsi="Arial" w:cs="Arial"/>
+              </w:rPr>
             </w:pPr>
           </w:p>
         </w:tc>
@@ -607,6 +1047,7 @@
       <w:pPr>
         <w:jc w:val="center"/>
         <w:rPr>
+          <w:rFonts w:ascii="Arial" w:hAnsi="Arial" w:cs="Arial"/>
           <w:b/>
           <w:bCs/>
         </w:rPr>
@@ -630,63 +1071,41 @@
           </w:tcPr>
           <w:p>
             <w:pPr>
-              <w:rPr>
-                <w:b/>
-                <w:bCs/>
-              </w:rPr>
-            </w:pPr>
-            <w:r>
-              <w:rPr>
-                <w:b/>
-                <w:bCs/>
-              </w:rPr>
-              <w:t>Tarea</w:t>
-            </w:r>
-            <w:r>
-              <w:rPr>
-                <w:b/>
-                <w:bCs/>
-              </w:rPr>
-              <w:t xml:space="preserve"> 3</w:t>
-            </w:r>
-            <w:r>
-              <w:rPr>
-                <w:b/>
-                <w:bCs/>
-              </w:rPr>
-              <w:t xml:space="preserve"> - Preparaci</w:t>
-            </w:r>
-            <w:r>
-              <w:rPr>
-                <w:b/>
-                <w:bCs/>
-              </w:rPr>
-              <w:t>ó</w:t>
-            </w:r>
-            <w:r>
-              <w:rPr>
-                <w:b/>
-                <w:bCs/>
-              </w:rPr>
-              <w:t>n de los datos</w:t>
-            </w:r>
-          </w:p>
-        </w:tc>
-      </w:tr>
-      <w:tr>
-        <w:tc>
-          <w:tcPr>
-            <w:tcW w:w="4414" w:type="dxa"/>
-          </w:tcPr>
-          <w:p>
-            <w:pPr>
-              <w:rPr>
-                <w:b/>
-                <w:bCs/>
-              </w:rPr>
-            </w:pPr>
-            <w:r>
-              <w:rPr>
+              <w:spacing w:after="0" w:line="240" w:lineRule="auto"/>
+              <w:rPr>
+                <w:rFonts w:ascii="Arial" w:hAnsi="Arial" w:cs="Arial"/>
+                <w:b/>
+                <w:bCs/>
+              </w:rPr>
+            </w:pPr>
+            <w:r>
+              <w:rPr>
+                <w:rFonts w:ascii="Arial" w:hAnsi="Arial" w:cs="Arial"/>
+                <w:b/>
+                <w:bCs/>
+              </w:rPr>
+              <w:t>Tarea 3 - Preparación de los datos</w:t>
+            </w:r>
+          </w:p>
+        </w:tc>
+      </w:tr>
+      <w:tr>
+        <w:tc>
+          <w:tcPr>
+            <w:tcW w:w="4414" w:type="dxa"/>
+          </w:tcPr>
+          <w:p>
+            <w:pPr>
+              <w:spacing w:after="0" w:line="240" w:lineRule="auto"/>
+              <w:rPr>
+                <w:rFonts w:ascii="Arial" w:hAnsi="Arial" w:cs="Arial"/>
+                <w:b/>
+                <w:bCs/>
+              </w:rPr>
+            </w:pPr>
+            <w:r>
+              <w:rPr>
+                <w:rFonts w:ascii="Arial" w:hAnsi="Arial" w:cs="Arial"/>
                 <w:b/>
                 <w:bCs/>
               </w:rPr>
@@ -700,13 +1119,16 @@
           </w:tcPr>
           <w:p>
             <w:pPr>
-              <w:rPr>
-                <w:b/>
-                <w:bCs/>
-              </w:rPr>
-            </w:pPr>
-            <w:r>
-              <w:rPr>
+              <w:spacing w:after="0" w:line="240" w:lineRule="auto"/>
+              <w:rPr>
+                <w:rFonts w:ascii="Arial" w:hAnsi="Arial" w:cs="Arial"/>
+                <w:b/>
+                <w:bCs/>
+              </w:rPr>
+            </w:pPr>
+            <w:r>
+              <w:rPr>
+                <w:rFonts w:ascii="Arial" w:hAnsi="Arial" w:cs="Arial"/>
                 <w:b/>
                 <w:bCs/>
               </w:rPr>
@@ -722,22 +1144,33 @@
           </w:tcPr>
           <w:p>
             <w:pPr>
-              <w:spacing w:after="160" w:line="278" w:lineRule="auto"/>
-            </w:pPr>
-            <w:r>
-              <w:t>Ingeniería</w:t>
-            </w:r>
-            <w:r>
-              <w:t xml:space="preserve"> de datos</w:t>
-            </w:r>
-          </w:p>
-        </w:tc>
-        <w:tc>
-          <w:tcPr>
-            <w:tcW w:w="4414" w:type="dxa"/>
-          </w:tcPr>
-          <w:p>
-            <w:r>
+              <w:rPr>
+                <w:rFonts w:ascii="Arial" w:hAnsi="Arial" w:cs="Arial"/>
+              </w:rPr>
+            </w:pPr>
+            <w:r>
+              <w:rPr>
+                <w:rFonts w:ascii="Arial" w:hAnsi="Arial" w:cs="Arial"/>
+              </w:rPr>
+              <w:t>Ingeniería de datos</w:t>
+            </w:r>
+          </w:p>
+        </w:tc>
+        <w:tc>
+          <w:tcPr>
+            <w:tcW w:w="4414" w:type="dxa"/>
+          </w:tcPr>
+          <w:p>
+            <w:pPr>
+              <w:spacing w:after="0" w:line="240" w:lineRule="auto"/>
+              <w:rPr>
+                <w:rFonts w:ascii="Arial" w:hAnsi="Arial" w:cs="Arial"/>
+              </w:rPr>
+            </w:pPr>
+            <w:r>
+              <w:rPr>
+                <w:rFonts w:ascii="Arial" w:hAnsi="Arial" w:cs="Arial"/>
+              </w:rPr>
               <w:t>Valeria Arce</w:t>
             </w:r>
           </w:p>
@@ -751,14 +1184,17 @@
           </w:tcPr>
           <w:p>
             <w:pPr>
+              <w:spacing w:after="0" w:line="240" w:lineRule="auto"/>
               <w:jc w:val="center"/>
               <w:rPr>
-                <w:b/>
-                <w:bCs/>
-              </w:rPr>
-            </w:pPr>
-            <w:r>
-              <w:rPr>
+                <w:rFonts w:ascii="Arial" w:hAnsi="Arial" w:cs="Arial"/>
+                <w:b/>
+                <w:bCs/>
+              </w:rPr>
+            </w:pPr>
+            <w:r>
+              <w:rPr>
+                <w:rFonts w:ascii="Arial" w:hAnsi="Arial" w:cs="Arial"/>
                 <w:b/>
                 <w:bCs/>
               </w:rPr>
@@ -775,7 +1211,11 @@
           </w:tcPr>
           <w:p>
             <w:pPr>
+              <w:spacing w:after="0" w:line="240" w:lineRule="auto"/>
               <w:jc w:val="center"/>
+              <w:rPr>
+                <w:rFonts w:ascii="Arial" w:hAnsi="Arial" w:cs="Arial"/>
+              </w:rPr>
             </w:pPr>
           </w:p>
         </w:tc>
@@ -785,6 +1225,7 @@
       <w:pPr>
         <w:jc w:val="center"/>
         <w:rPr>
+          <w:rFonts w:ascii="Arial" w:hAnsi="Arial" w:cs="Arial"/>
           <w:b/>
           <w:bCs/>
         </w:rPr>
@@ -808,77 +1249,41 @@
           </w:tcPr>
           <w:p>
             <w:pPr>
-              <w:rPr>
-                <w:b/>
-                <w:bCs/>
-              </w:rPr>
-            </w:pPr>
-            <w:r>
-              <w:rPr>
-                <w:b/>
-                <w:bCs/>
-              </w:rPr>
-              <w:t>Tarea</w:t>
-            </w:r>
-            <w:r>
-              <w:rPr>
-                <w:b/>
-                <w:bCs/>
-              </w:rPr>
-              <w:t xml:space="preserve"> </w:t>
-            </w:r>
-            <w:r>
-              <w:rPr>
-                <w:b/>
-                <w:bCs/>
-              </w:rPr>
-              <w:t>4</w:t>
-            </w:r>
-            <w:r>
-              <w:rPr>
-                <w:b/>
-                <w:bCs/>
-              </w:rPr>
-              <w:t xml:space="preserve"> </w:t>
-            </w:r>
-            <w:r>
-              <w:rPr>
-                <w:b/>
-                <w:bCs/>
-              </w:rPr>
-              <w:t>–</w:t>
-            </w:r>
-            <w:r>
-              <w:rPr>
-                <w:b/>
-                <w:bCs/>
-              </w:rPr>
-              <w:t xml:space="preserve"> </w:t>
-            </w:r>
-            <w:r>
-              <w:rPr>
-                <w:b/>
-                <w:bCs/>
-              </w:rPr>
-              <w:t>Modelamiento</w:t>
-            </w:r>
-          </w:p>
-        </w:tc>
-      </w:tr>
-      <w:tr>
-        <w:tc>
-          <w:tcPr>
-            <w:tcW w:w="4414" w:type="dxa"/>
-          </w:tcPr>
-          <w:p>
-            <w:pPr>
-              <w:rPr>
-                <w:b/>
-                <w:bCs/>
-              </w:rPr>
-            </w:pPr>
-            <w:r>
-              <w:rPr>
+              <w:spacing w:after="0" w:line="240" w:lineRule="auto"/>
+              <w:rPr>
+                <w:rFonts w:ascii="Arial" w:hAnsi="Arial" w:cs="Arial"/>
+                <w:b/>
+                <w:bCs/>
+              </w:rPr>
+            </w:pPr>
+            <w:r>
+              <w:rPr>
+                <w:rFonts w:ascii="Arial" w:hAnsi="Arial" w:cs="Arial"/>
+                <w:b/>
+                <w:bCs/>
+              </w:rPr>
+              <w:t>Tarea 4 – Modelamiento</w:t>
+            </w:r>
+          </w:p>
+        </w:tc>
+      </w:tr>
+      <w:tr>
+        <w:tc>
+          <w:tcPr>
+            <w:tcW w:w="4414" w:type="dxa"/>
+          </w:tcPr>
+          <w:p>
+            <w:pPr>
+              <w:spacing w:after="0" w:line="240" w:lineRule="auto"/>
+              <w:rPr>
+                <w:rFonts w:ascii="Arial" w:hAnsi="Arial" w:cs="Arial"/>
+                <w:b/>
+                <w:bCs/>
+              </w:rPr>
+            </w:pPr>
+            <w:r>
+              <w:rPr>
+                <w:rFonts w:ascii="Arial" w:hAnsi="Arial" w:cs="Arial"/>
                 <w:b/>
                 <w:bCs/>
               </w:rPr>
@@ -892,13 +1297,16 @@
           </w:tcPr>
           <w:p>
             <w:pPr>
-              <w:rPr>
-                <w:b/>
-                <w:bCs/>
-              </w:rPr>
-            </w:pPr>
-            <w:r>
-              <w:rPr>
+              <w:spacing w:after="0" w:line="240" w:lineRule="auto"/>
+              <w:rPr>
+                <w:rFonts w:ascii="Arial" w:hAnsi="Arial" w:cs="Arial"/>
+                <w:b/>
+                <w:bCs/>
+              </w:rPr>
+            </w:pPr>
+            <w:r>
+              <w:rPr>
+                <w:rFonts w:ascii="Arial" w:hAnsi="Arial" w:cs="Arial"/>
                 <w:b/>
                 <w:bCs/>
               </w:rPr>
@@ -914,9 +1322,14 @@
           </w:tcPr>
           <w:p>
             <w:pPr>
-              <w:spacing w:after="160" w:line="278" w:lineRule="auto"/>
-            </w:pPr>
-            <w:r>
+              <w:rPr>
+                <w:rFonts w:ascii="Arial" w:hAnsi="Arial" w:cs="Arial"/>
+              </w:rPr>
+            </w:pPr>
+            <w:r>
+              <w:rPr>
+                <w:rFonts w:ascii="Arial" w:hAnsi="Arial" w:cs="Arial"/>
+              </w:rPr>
               <w:t>Ciencia de datos</w:t>
             </w:r>
           </w:p>
@@ -926,7 +1339,16 @@
             <w:tcW w:w="4414" w:type="dxa"/>
           </w:tcPr>
           <w:p>
-            <w:r>
+            <w:pPr>
+              <w:spacing w:after="0" w:line="240" w:lineRule="auto"/>
+              <w:rPr>
+                <w:rFonts w:ascii="Arial" w:hAnsi="Arial" w:cs="Arial"/>
+              </w:rPr>
+            </w:pPr>
+            <w:r>
+              <w:rPr>
+                <w:rFonts w:ascii="Arial" w:hAnsi="Arial" w:cs="Arial"/>
+              </w:rPr>
               <w:t>César Escobar</w:t>
             </w:r>
           </w:p>
@@ -940,14 +1362,17 @@
           </w:tcPr>
           <w:p>
             <w:pPr>
+              <w:spacing w:after="0" w:line="240" w:lineRule="auto"/>
               <w:jc w:val="center"/>
               <w:rPr>
-                <w:b/>
-                <w:bCs/>
-              </w:rPr>
-            </w:pPr>
-            <w:r>
-              <w:rPr>
+                <w:rFonts w:ascii="Arial" w:hAnsi="Arial" w:cs="Arial"/>
+                <w:b/>
+                <w:bCs/>
+              </w:rPr>
+            </w:pPr>
+            <w:r>
+              <w:rPr>
+                <w:rFonts w:ascii="Arial" w:hAnsi="Arial" w:cs="Arial"/>
                 <w:b/>
                 <w:bCs/>
               </w:rPr>
@@ -964,7 +1389,11 @@
           </w:tcPr>
           <w:p>
             <w:pPr>
+              <w:spacing w:after="0" w:line="240" w:lineRule="auto"/>
               <w:jc w:val="center"/>
+              <w:rPr>
+                <w:rFonts w:ascii="Arial" w:hAnsi="Arial" w:cs="Arial"/>
+              </w:rPr>
             </w:pPr>
           </w:p>
         </w:tc>
@@ -974,6 +1403,7 @@
       <w:pPr>
         <w:jc w:val="center"/>
         <w:rPr>
+          <w:rFonts w:ascii="Arial" w:hAnsi="Arial" w:cs="Arial"/>
           <w:b/>
           <w:bCs/>
         </w:rPr>
@@ -997,78 +1427,41 @@
           </w:tcPr>
           <w:p>
             <w:pPr>
-              <w:rPr>
-                <w:b/>
-                <w:bCs/>
-              </w:rPr>
-            </w:pPr>
-            <w:r>
-              <w:rPr>
-                <w:b/>
-                <w:bCs/>
-              </w:rPr>
-              <w:lastRenderedPageBreak/>
-              <w:t>Tarea</w:t>
-            </w:r>
-            <w:r>
-              <w:rPr>
-                <w:b/>
-                <w:bCs/>
-              </w:rPr>
-              <w:t xml:space="preserve"> </w:t>
-            </w:r>
-            <w:r>
-              <w:rPr>
-                <w:b/>
-                <w:bCs/>
-              </w:rPr>
-              <w:t>5</w:t>
-            </w:r>
-            <w:r>
-              <w:rPr>
-                <w:b/>
-                <w:bCs/>
-              </w:rPr>
-              <w:t xml:space="preserve"> </w:t>
-            </w:r>
-            <w:r>
-              <w:rPr>
-                <w:b/>
-                <w:bCs/>
-              </w:rPr>
-              <w:t>–</w:t>
-            </w:r>
-            <w:r>
-              <w:rPr>
-                <w:b/>
-                <w:bCs/>
-              </w:rPr>
-              <w:t xml:space="preserve"> </w:t>
-            </w:r>
-            <w:r>
-              <w:rPr>
-                <w:b/>
-                <w:bCs/>
-              </w:rPr>
-              <w:t>Diseño y desarrollo del tablero</w:t>
-            </w:r>
-          </w:p>
-        </w:tc>
-      </w:tr>
-      <w:tr>
-        <w:tc>
-          <w:tcPr>
-            <w:tcW w:w="4414" w:type="dxa"/>
-          </w:tcPr>
-          <w:p>
-            <w:pPr>
-              <w:rPr>
-                <w:b/>
-                <w:bCs/>
-              </w:rPr>
-            </w:pPr>
-            <w:r>
-              <w:rPr>
+              <w:spacing w:after="0" w:line="240" w:lineRule="auto"/>
+              <w:rPr>
+                <w:rFonts w:ascii="Arial" w:hAnsi="Arial" w:cs="Arial"/>
+                <w:b/>
+                <w:bCs/>
+              </w:rPr>
+            </w:pPr>
+            <w:r>
+              <w:rPr>
+                <w:rFonts w:ascii="Arial" w:hAnsi="Arial" w:cs="Arial"/>
+                <w:b/>
+                <w:bCs/>
+              </w:rPr>
+              <w:t>Tarea 5 – Diseño y desarrollo del tablero</w:t>
+            </w:r>
+          </w:p>
+        </w:tc>
+      </w:tr>
+      <w:tr>
+        <w:tc>
+          <w:tcPr>
+            <w:tcW w:w="4414" w:type="dxa"/>
+          </w:tcPr>
+          <w:p>
+            <w:pPr>
+              <w:spacing w:after="0" w:line="240" w:lineRule="auto"/>
+              <w:rPr>
+                <w:rFonts w:ascii="Arial" w:hAnsi="Arial" w:cs="Arial"/>
+                <w:b/>
+                <w:bCs/>
+              </w:rPr>
+            </w:pPr>
+            <w:r>
+              <w:rPr>
+                <w:rFonts w:ascii="Arial" w:hAnsi="Arial" w:cs="Arial"/>
                 <w:b/>
                 <w:bCs/>
               </w:rPr>
@@ -1082,13 +1475,16 @@
           </w:tcPr>
           <w:p>
             <w:pPr>
-              <w:rPr>
-                <w:b/>
-                <w:bCs/>
-              </w:rPr>
-            </w:pPr>
-            <w:r>
-              <w:rPr>
+              <w:spacing w:after="0" w:line="240" w:lineRule="auto"/>
+              <w:rPr>
+                <w:rFonts w:ascii="Arial" w:hAnsi="Arial" w:cs="Arial"/>
+                <w:b/>
+                <w:bCs/>
+              </w:rPr>
+            </w:pPr>
+            <w:r>
+              <w:rPr>
+                <w:rFonts w:ascii="Arial" w:hAnsi="Arial" w:cs="Arial"/>
                 <w:b/>
                 <w:bCs/>
               </w:rPr>
@@ -1104,22 +1500,33 @@
           </w:tcPr>
           <w:p>
             <w:pPr>
-              <w:spacing w:after="160" w:line="278" w:lineRule="auto"/>
-            </w:pPr>
-            <w:r>
-              <w:t>Tablero</w:t>
-            </w:r>
-            <w:r>
-              <w:t xml:space="preserve"> de datos</w:t>
-            </w:r>
-          </w:p>
-        </w:tc>
-        <w:tc>
-          <w:tcPr>
-            <w:tcW w:w="4414" w:type="dxa"/>
-          </w:tcPr>
-          <w:p>
-            <w:r>
+              <w:rPr>
+                <w:rFonts w:ascii="Arial" w:hAnsi="Arial" w:cs="Arial"/>
+              </w:rPr>
+            </w:pPr>
+            <w:r>
+              <w:rPr>
+                <w:rFonts w:ascii="Arial" w:hAnsi="Arial" w:cs="Arial"/>
+              </w:rPr>
+              <w:t>Tablero de datos</w:t>
+            </w:r>
+          </w:p>
+        </w:tc>
+        <w:tc>
+          <w:tcPr>
+            <w:tcW w:w="4414" w:type="dxa"/>
+          </w:tcPr>
+          <w:p>
+            <w:pPr>
+              <w:spacing w:after="0" w:line="240" w:lineRule="auto"/>
+              <w:rPr>
+                <w:rFonts w:ascii="Arial" w:hAnsi="Arial" w:cs="Arial"/>
+              </w:rPr>
+            </w:pPr>
+            <w:r>
+              <w:rPr>
+                <w:rFonts w:ascii="Arial" w:hAnsi="Arial" w:cs="Arial"/>
+              </w:rPr>
               <w:t>Luisa Suarez</w:t>
             </w:r>
           </w:p>
@@ -1133,14 +1540,17 @@
           </w:tcPr>
           <w:p>
             <w:pPr>
+              <w:spacing w:after="0" w:line="240" w:lineRule="auto"/>
               <w:jc w:val="center"/>
               <w:rPr>
-                <w:b/>
-                <w:bCs/>
-              </w:rPr>
-            </w:pPr>
-            <w:r>
-              <w:rPr>
+                <w:rFonts w:ascii="Arial" w:hAnsi="Arial" w:cs="Arial"/>
+                <w:b/>
+                <w:bCs/>
+              </w:rPr>
+            </w:pPr>
+            <w:r>
+              <w:rPr>
+                <w:rFonts w:ascii="Arial" w:hAnsi="Arial" w:cs="Arial"/>
                 <w:b/>
                 <w:bCs/>
               </w:rPr>
@@ -1157,8 +1567,10 @@
           </w:tcPr>
           <w:p>
             <w:pPr>
+              <w:spacing w:after="0" w:line="240" w:lineRule="auto"/>
               <w:jc w:val="center"/>
               <w:rPr>
+                <w:rFonts w:ascii="Arial" w:hAnsi="Arial" w:cs="Arial"/>
                 <w:b/>
                 <w:bCs/>
               </w:rPr>
@@ -1171,6 +1583,7 @@
       <w:pPr>
         <w:jc w:val="center"/>
         <w:rPr>
+          <w:rFonts w:ascii="Arial" w:hAnsi="Arial" w:cs="Arial"/>
           <w:b/>
           <w:bCs/>
         </w:rPr>
@@ -1194,77 +1607,41 @@
           </w:tcPr>
           <w:p>
             <w:pPr>
-              <w:rPr>
-                <w:b/>
-                <w:bCs/>
-              </w:rPr>
-            </w:pPr>
-            <w:r>
-              <w:rPr>
-                <w:b/>
-                <w:bCs/>
-              </w:rPr>
-              <w:t>Tarea</w:t>
-            </w:r>
-            <w:r>
-              <w:rPr>
-                <w:b/>
-                <w:bCs/>
-              </w:rPr>
-              <w:t xml:space="preserve"> </w:t>
-            </w:r>
-            <w:r>
-              <w:rPr>
-                <w:b/>
-                <w:bCs/>
-              </w:rPr>
-              <w:t>6</w:t>
-            </w:r>
-            <w:r>
-              <w:rPr>
-                <w:b/>
-                <w:bCs/>
-              </w:rPr>
-              <w:t xml:space="preserve"> </w:t>
-            </w:r>
-            <w:r>
-              <w:rPr>
-                <w:b/>
-                <w:bCs/>
-              </w:rPr>
-              <w:t>–</w:t>
-            </w:r>
-            <w:r>
-              <w:rPr>
-                <w:b/>
-                <w:bCs/>
-              </w:rPr>
-              <w:t xml:space="preserve"> </w:t>
-            </w:r>
-            <w:r>
-              <w:rPr>
-                <w:b/>
-                <w:bCs/>
-              </w:rPr>
-              <w:t>Evaluación</w:t>
-            </w:r>
-          </w:p>
-        </w:tc>
-      </w:tr>
-      <w:tr>
-        <w:tc>
-          <w:tcPr>
-            <w:tcW w:w="4414" w:type="dxa"/>
-          </w:tcPr>
-          <w:p>
-            <w:pPr>
-              <w:rPr>
-                <w:b/>
-                <w:bCs/>
-              </w:rPr>
-            </w:pPr>
-            <w:r>
-              <w:rPr>
+              <w:spacing w:after="0" w:line="240" w:lineRule="auto"/>
+              <w:rPr>
+                <w:rFonts w:ascii="Arial" w:hAnsi="Arial" w:cs="Arial"/>
+                <w:b/>
+                <w:bCs/>
+              </w:rPr>
+            </w:pPr>
+            <w:r>
+              <w:rPr>
+                <w:rFonts w:ascii="Arial" w:hAnsi="Arial" w:cs="Arial"/>
+                <w:b/>
+                <w:bCs/>
+              </w:rPr>
+              <w:t>Tarea 6 – Evaluación</w:t>
+            </w:r>
+          </w:p>
+        </w:tc>
+      </w:tr>
+      <w:tr>
+        <w:tc>
+          <w:tcPr>
+            <w:tcW w:w="4414" w:type="dxa"/>
+          </w:tcPr>
+          <w:p>
+            <w:pPr>
+              <w:spacing w:after="0" w:line="240" w:lineRule="auto"/>
+              <w:rPr>
+                <w:rFonts w:ascii="Arial" w:hAnsi="Arial" w:cs="Arial"/>
+                <w:b/>
+                <w:bCs/>
+              </w:rPr>
+            </w:pPr>
+            <w:r>
+              <w:rPr>
+                <w:rFonts w:ascii="Arial" w:hAnsi="Arial" w:cs="Arial"/>
                 <w:b/>
                 <w:bCs/>
               </w:rPr>
@@ -1278,13 +1655,16 @@
           </w:tcPr>
           <w:p>
             <w:pPr>
-              <w:rPr>
-                <w:b/>
-                <w:bCs/>
-              </w:rPr>
-            </w:pPr>
-            <w:r>
-              <w:rPr>
+              <w:spacing w:after="0" w:line="240" w:lineRule="auto"/>
+              <w:rPr>
+                <w:rFonts w:ascii="Arial" w:hAnsi="Arial" w:cs="Arial"/>
+                <w:b/>
+                <w:bCs/>
+              </w:rPr>
+            </w:pPr>
+            <w:r>
+              <w:rPr>
+                <w:rFonts w:ascii="Arial" w:hAnsi="Arial" w:cs="Arial"/>
                 <w:b/>
                 <w:bCs/>
               </w:rPr>
@@ -1300,20 +1680,105 @@
           </w:tcPr>
           <w:p>
             <w:pPr>
-              <w:spacing w:after="160" w:line="278" w:lineRule="auto"/>
-            </w:pPr>
-            <w:r>
+              <w:spacing w:after="0"/>
+              <w:rPr>
+                <w:rFonts w:ascii="Arial" w:hAnsi="Arial" w:cs="Arial"/>
+              </w:rPr>
+            </w:pPr>
+            <w:r>
+              <w:rPr>
+                <w:rFonts w:ascii="Arial" w:hAnsi="Arial" w:cs="Arial"/>
+              </w:rPr>
               <w:t>Análisis de negocio</w:t>
             </w:r>
           </w:p>
-        </w:tc>
-        <w:tc>
-          <w:tcPr>
-            <w:tcW w:w="4414" w:type="dxa"/>
-          </w:tcPr>
-          <w:p>
-            <w:r>
+          <w:p>
+            <w:pPr>
+              <w:spacing w:after="0"/>
+              <w:rPr>
+                <w:rFonts w:ascii="Arial" w:hAnsi="Arial" w:cs="Arial"/>
+              </w:rPr>
+            </w:pPr>
+            <w:r>
+              <w:rPr>
+                <w:rFonts w:ascii="Arial" w:hAnsi="Arial" w:cs="Arial"/>
+              </w:rPr>
+              <w:t>Tablero de datos</w:t>
+            </w:r>
+          </w:p>
+          <w:p>
+            <w:pPr>
+              <w:spacing w:after="0"/>
+              <w:rPr>
+                <w:rFonts w:ascii="Arial" w:hAnsi="Arial" w:cs="Arial"/>
+              </w:rPr>
+            </w:pPr>
+            <w:r>
+              <w:rPr>
+                <w:rFonts w:ascii="Arial" w:hAnsi="Arial" w:cs="Arial"/>
+              </w:rPr>
+              <w:t>Análisis de datos</w:t>
+            </w:r>
+          </w:p>
+          <w:p>
+            <w:pPr>
+              <w:spacing w:after="0"/>
+              <w:rPr>
+                <w:rFonts w:ascii="Arial" w:hAnsi="Arial" w:cs="Arial"/>
+              </w:rPr>
+            </w:pPr>
+            <w:r>
+              <w:rPr>
+                <w:rFonts w:ascii="Arial" w:hAnsi="Arial" w:cs="Arial"/>
+              </w:rPr>
+              <w:t>Ciencia de datos</w:t>
+            </w:r>
+          </w:p>
+        </w:tc>
+        <w:tc>
+          <w:tcPr>
+            <w:tcW w:w="4414" w:type="dxa"/>
+          </w:tcPr>
+          <w:p>
+            <w:pPr>
+              <w:spacing w:after="0" w:line="240" w:lineRule="auto"/>
+              <w:rPr>
+                <w:rFonts w:ascii="Arial" w:hAnsi="Arial" w:cs="Arial"/>
+              </w:rPr>
+            </w:pPr>
+            <w:r>
+              <w:rPr>
+                <w:rFonts w:ascii="Arial" w:hAnsi="Arial" w:cs="Arial"/>
+              </w:rPr>
               <w:t>Luisa Suarez</w:t>
+            </w:r>
+          </w:p>
+          <w:p>
+            <w:pPr>
+              <w:spacing w:after="0" w:line="240" w:lineRule="auto"/>
+              <w:rPr>
+                <w:rFonts w:ascii="Arial" w:hAnsi="Arial" w:cs="Arial"/>
+              </w:rPr>
+            </w:pPr>
+            <w:r>
+              <w:rPr>
+                <w:rFonts w:ascii="Arial" w:hAnsi="Arial" w:cs="Arial"/>
+              </w:rPr>
+              <w:t>Valerie Arce</w:t>
+            </w:r>
+          </w:p>
+          <w:p>
+            <w:pPr>
+              <w:spacing w:after="0" w:line="240" w:lineRule="auto"/>
+              <w:rPr>
+                <w:rFonts w:ascii="Arial" w:hAnsi="Arial" w:cs="Arial"/>
+              </w:rPr>
+            </w:pPr>
+            <w:r>
+              <w:rPr>
+                <w:rFonts w:ascii="Arial" w:hAnsi="Arial" w:cs="Arial"/>
+              </w:rPr>
+              <w:t>César Escobar</w:t>
             </w:r>
           </w:p>
         </w:tc>
@@ -1326,14 +1791,17 @@
           </w:tcPr>
           <w:p>
             <w:pPr>
+              <w:spacing w:after="0" w:line="240" w:lineRule="auto"/>
               <w:jc w:val="center"/>
               <w:rPr>
-                <w:b/>
-                <w:bCs/>
-              </w:rPr>
-            </w:pPr>
-            <w:r>
-              <w:rPr>
+                <w:rFonts w:ascii="Arial" w:hAnsi="Arial" w:cs="Arial"/>
+                <w:b/>
+                <w:bCs/>
+              </w:rPr>
+            </w:pPr>
+            <w:r>
+              <w:rPr>
+                <w:rFonts w:ascii="Arial" w:hAnsi="Arial" w:cs="Arial"/>
                 <w:b/>
                 <w:bCs/>
               </w:rPr>
@@ -1350,8 +1818,10 @@
           </w:tcPr>
           <w:p>
             <w:pPr>
+              <w:spacing w:after="0" w:line="240" w:lineRule="auto"/>
               <w:jc w:val="center"/>
               <w:rPr>
+                <w:rFonts w:ascii="Arial" w:hAnsi="Arial" w:cs="Arial"/>
                 <w:b/>
                 <w:bCs/>
               </w:rPr>
@@ -1363,6 +1833,7 @@
     <w:p>
       <w:pPr>
         <w:rPr>
+          <w:rFonts w:ascii="Arial" w:hAnsi="Arial" w:cs="Arial"/>
           <w:b/>
           <w:bCs/>
         </w:rPr>
@@ -1386,49 +1857,41 @@
           </w:tcPr>
           <w:p>
             <w:pPr>
-              <w:rPr>
-                <w:b/>
-                <w:bCs/>
-              </w:rPr>
-            </w:pPr>
-            <w:r>
-              <w:rPr>
-                <w:b/>
-                <w:bCs/>
-              </w:rPr>
-              <w:t>Tarea</w:t>
-            </w:r>
-            <w:r>
-              <w:rPr>
-                <w:b/>
-                <w:bCs/>
-              </w:rPr>
-              <w:t xml:space="preserve"> </w:t>
-            </w:r>
-            <w:r>
-              <w:rPr>
-                <w:b/>
-                <w:bCs/>
-              </w:rPr>
-              <w:t>7 – Despliegue y Mantenimiento</w:t>
-            </w:r>
-          </w:p>
-        </w:tc>
-      </w:tr>
-      <w:tr>
-        <w:tc>
-          <w:tcPr>
-            <w:tcW w:w="4414" w:type="dxa"/>
-          </w:tcPr>
-          <w:p>
-            <w:pPr>
-              <w:rPr>
-                <w:b/>
-                <w:bCs/>
-              </w:rPr>
-            </w:pPr>
-            <w:r>
-              <w:rPr>
+              <w:spacing w:after="0" w:line="240" w:lineRule="auto"/>
+              <w:rPr>
+                <w:rFonts w:ascii="Arial" w:hAnsi="Arial" w:cs="Arial"/>
+                <w:b/>
+                <w:bCs/>
+              </w:rPr>
+            </w:pPr>
+            <w:r>
+              <w:rPr>
+                <w:rFonts w:ascii="Arial" w:hAnsi="Arial" w:cs="Arial"/>
+                <w:b/>
+                <w:bCs/>
+              </w:rPr>
+              <w:t>Tarea 7 – Despliegue y Mantenimiento</w:t>
+            </w:r>
+          </w:p>
+        </w:tc>
+      </w:tr>
+      <w:tr>
+        <w:tc>
+          <w:tcPr>
+            <w:tcW w:w="4414" w:type="dxa"/>
+          </w:tcPr>
+          <w:p>
+            <w:pPr>
+              <w:spacing w:after="0" w:line="240" w:lineRule="auto"/>
+              <w:rPr>
+                <w:rFonts w:ascii="Arial" w:hAnsi="Arial" w:cs="Arial"/>
+                <w:b/>
+                <w:bCs/>
+              </w:rPr>
+            </w:pPr>
+            <w:r>
+              <w:rPr>
+                <w:rFonts w:ascii="Arial" w:hAnsi="Arial" w:cs="Arial"/>
                 <w:b/>
                 <w:bCs/>
               </w:rPr>
@@ -1442,13 +1905,16 @@
           </w:tcPr>
           <w:p>
             <w:pPr>
-              <w:rPr>
-                <w:b/>
-                <w:bCs/>
-              </w:rPr>
-            </w:pPr>
-            <w:r>
-              <w:rPr>
+              <w:spacing w:after="0" w:line="240" w:lineRule="auto"/>
+              <w:rPr>
+                <w:rFonts w:ascii="Arial" w:hAnsi="Arial" w:cs="Arial"/>
+                <w:b/>
+                <w:bCs/>
+              </w:rPr>
+            </w:pPr>
+            <w:r>
+              <w:rPr>
+                <w:rFonts w:ascii="Arial" w:hAnsi="Arial" w:cs="Arial"/>
                 <w:b/>
                 <w:bCs/>
               </w:rPr>
@@ -1464,9 +1930,14 @@
           </w:tcPr>
           <w:p>
             <w:pPr>
-              <w:spacing w:after="160" w:line="278" w:lineRule="auto"/>
-            </w:pPr>
-            <w:r>
+              <w:rPr>
+                <w:rFonts w:ascii="Arial" w:hAnsi="Arial" w:cs="Arial"/>
+              </w:rPr>
+            </w:pPr>
+            <w:r>
+              <w:rPr>
+                <w:rFonts w:ascii="Arial" w:hAnsi="Arial" w:cs="Arial"/>
+              </w:rPr>
               <w:t>Despliegue y Mantenimiento</w:t>
             </w:r>
           </w:p>
@@ -1476,7 +1947,16 @@
             <w:tcW w:w="4414" w:type="dxa"/>
           </w:tcPr>
           <w:p>
-            <w:r>
+            <w:pPr>
+              <w:spacing w:after="0" w:line="240" w:lineRule="auto"/>
+              <w:rPr>
+                <w:rFonts w:ascii="Arial" w:hAnsi="Arial" w:cs="Arial"/>
+              </w:rPr>
+            </w:pPr>
+            <w:r>
+              <w:rPr>
+                <w:rFonts w:ascii="Arial" w:hAnsi="Arial" w:cs="Arial"/>
+              </w:rPr>
               <w:t>César Escobar</w:t>
             </w:r>
           </w:p>
@@ -1490,17 +1970,21 @@
           </w:tcPr>
           <w:p>
             <w:pPr>
+              <w:spacing w:after="0" w:line="240" w:lineRule="auto"/>
               <w:jc w:val="center"/>
               <w:rPr>
-                <w:b/>
-                <w:bCs/>
-              </w:rPr>
-            </w:pPr>
-            <w:r>
-              <w:rPr>
-                <w:b/>
-                <w:bCs/>
-              </w:rPr>
+                <w:rFonts w:ascii="Arial" w:hAnsi="Arial" w:cs="Arial"/>
+                <w:b/>
+                <w:bCs/>
+              </w:rPr>
+            </w:pPr>
+            <w:r>
+              <w:rPr>
+                <w:rFonts w:ascii="Arial" w:hAnsi="Arial" w:cs="Arial"/>
+                <w:b/>
+                <w:bCs/>
+              </w:rPr>
+              <w:lastRenderedPageBreak/>
               <w:t>Desarrollo</w:t>
             </w:r>
           </w:p>
@@ -1514,8 +1998,10 @@
           </w:tcPr>
           <w:p>
             <w:pPr>
+              <w:spacing w:after="0" w:line="240" w:lineRule="auto"/>
               <w:jc w:val="center"/>
               <w:rPr>
+                <w:rFonts w:ascii="Arial" w:hAnsi="Arial" w:cs="Arial"/>
                 <w:b/>
                 <w:bCs/>
               </w:rPr>
@@ -1527,6 +2013,7 @@
     <w:p>
       <w:pPr>
         <w:rPr>
+          <w:rFonts w:ascii="Arial" w:hAnsi="Arial" w:cs="Arial"/>
           <w:b/>
           <w:bCs/>
         </w:rPr>
@@ -1548,7 +2035,7 @@
   <w:endnote w:type="separator" w:id="-1">
     <w:p>
       <w:pPr>
-        <w:spacing w:after="0" w:line="240" w:lineRule="auto"/>
+        <w:spacing w:line="240" w:lineRule="auto"/>
       </w:pPr>
       <w:r>
         <w:separator/>
@@ -1558,7 +2045,7 @@
   <w:endnote w:type="continuationSeparator" w:id="0">
     <w:p>
       <w:pPr>
-        <w:spacing w:after="0" w:line="240" w:lineRule="auto"/>
+        <w:spacing w:line="240" w:lineRule="auto"/>
       </w:pPr>
       <w:r>
         <w:continuationSeparator/>
@@ -1573,7 +2060,7 @@
   <w:footnote w:type="separator" w:id="-1">
     <w:p>
       <w:pPr>
-        <w:spacing w:after="0" w:line="240" w:lineRule="auto"/>
+        <w:spacing w:after="0"/>
       </w:pPr>
       <w:r>
         <w:separator/>
@@ -1583,7 +2070,7 @@
   <w:footnote w:type="continuationSeparator" w:id="0">
     <w:p>
       <w:pPr>
-        <w:spacing w:after="0" w:line="240" w:lineRule="auto"/>
+        <w:spacing w:after="0"/>
       </w:pPr>
       <w:r>
         <w:continuationSeparator/>
@@ -1604,21 +2091,7 @@
         <w:b/>
         <w:bCs/>
       </w:rPr>
-      <w:t>Anal</w:t>
-    </w:r>
-    <w:r>
-      <w:rPr>
-        <w:b/>
-        <w:bCs/>
-      </w:rPr>
-      <w:t>í</w:t>
-    </w:r>
-    <w:r>
-      <w:rPr>
-        <w:b/>
-        <w:bCs/>
-      </w:rPr>
-      <w:t xml:space="preserve">tica Computacional para la toma de Decisiones </w:t>
+      <w:t xml:space="preserve">Analítica Computacional para la toma de Decisiones </w:t>
     </w:r>
   </w:p>
   <w:p>
@@ -1641,13 +2114,7 @@
       </w:pBdr>
     </w:pPr>
     <w:r>
-      <w:t>Profesor: Juan F. P</w:t>
-    </w:r>
-    <w:r>
-      <w:t>é</w:t>
-    </w:r>
-    <w:r>
-      <w:t>rez</w:t>
+      <w:t>Profesor: Juan F. Pérez</w:t>
     </w:r>
   </w:p>
   <w:p>
@@ -1664,18 +2131,10 @@
     <w:rPrDefault>
       <w:rPr>
         <w:rFonts w:asciiTheme="minorHAnsi" w:eastAsiaTheme="minorHAnsi" w:hAnsiTheme="minorHAnsi" w:cstheme="minorBidi"/>
-        <w:kern w:val="2"/>
-        <w:sz w:val="24"/>
-        <w:szCs w:val="24"/>
-        <w:lang w:val="es-MX" w:eastAsia="en-US" w:bidi="ar-SA"/>
-        <w14:ligatures w14:val="standardContextual"/>
+        <w:lang w:val="es-MX" w:eastAsia="es-MX" w:bidi="ar-SA"/>
       </w:rPr>
     </w:rPrDefault>
-    <w:pPrDefault>
-      <w:pPr>
-        <w:spacing w:after="160" w:line="278" w:lineRule="auto"/>
-      </w:pPr>
-    </w:pPrDefault>
+    <w:pPrDefault/>
   </w:docDefaults>
   <w:latentStyles w:defLockedState="0" w:defUIPriority="99" w:defSemiHidden="0" w:defUnhideWhenUsed="0" w:defQFormat="0" w:count="376">
     <w:lsdException w:name="Normal" w:uiPriority="0" w:qFormat="1"/>
@@ -1709,8 +2168,8 @@
     <w:lsdException w:name="Normal Indent" w:semiHidden="1" w:unhideWhenUsed="1"/>
     <w:lsdException w:name="footnote text" w:semiHidden="1" w:unhideWhenUsed="1"/>
     <w:lsdException w:name="annotation text" w:semiHidden="1" w:unhideWhenUsed="1"/>
-    <w:lsdException w:name="header" w:semiHidden="1" w:unhideWhenUsed="1"/>
-    <w:lsdException w:name="footer" w:semiHidden="1" w:unhideWhenUsed="1"/>
+    <w:lsdException w:name="header" w:unhideWhenUsed="1"/>
+    <w:lsdException w:name="footer" w:unhideWhenUsed="1"/>
     <w:lsdException w:name="index heading" w:semiHidden="1" w:unhideWhenUsed="1"/>
     <w:lsdException w:name="caption" w:semiHidden="1" w:uiPriority="35" w:unhideWhenUsed="1" w:qFormat="1"/>
     <w:lsdException w:name="table of figures" w:semiHidden="1" w:unhideWhenUsed="1"/>
@@ -1743,7 +2202,7 @@
     <w:lsdException w:name="Title" w:uiPriority="10" w:qFormat="1"/>
     <w:lsdException w:name="Closing" w:semiHidden="1" w:unhideWhenUsed="1"/>
     <w:lsdException w:name="Signature" w:semiHidden="1" w:unhideWhenUsed="1"/>
-    <w:lsdException w:name="Default Paragraph Font" w:semiHidden="1" w:uiPriority="1" w:unhideWhenUsed="1"/>
+    <w:lsdException w:name="Default Paragraph Font" w:uiPriority="1" w:unhideWhenUsed="1"/>
     <w:lsdException w:name="Body Text" w:semiHidden="1" w:unhideWhenUsed="1"/>
     <w:lsdException w:name="Body Text Indent" w:semiHidden="1" w:unhideWhenUsed="1"/>
     <w:lsdException w:name="List Continue" w:semiHidden="1" w:unhideWhenUsed="1"/>
@@ -1834,110 +2293,110 @@
     <w:lsdException w:name="Balloon Text" w:semiHidden="1" w:unhideWhenUsed="1"/>
     <w:lsdException w:name="Table Grid" w:uiPriority="39"/>
     <w:lsdException w:name="Table Theme" w:semiHidden="1" w:unhideWhenUsed="1"/>
-    <w:lsdException w:name="Placeholder Text" w:semiHidden="1"/>
-    <w:lsdException w:name="No Spacing" w:uiPriority="1" w:qFormat="1"/>
-    <w:lsdException w:name="Light Shading" w:uiPriority="60"/>
-    <w:lsdException w:name="Light List" w:uiPriority="61"/>
-    <w:lsdException w:name="Light Grid" w:uiPriority="62"/>
-    <w:lsdException w:name="Medium Shading 1" w:uiPriority="63"/>
-    <w:lsdException w:name="Medium Shading 2" w:uiPriority="64"/>
-    <w:lsdException w:name="Medium List 1" w:uiPriority="65"/>
-    <w:lsdException w:name="Medium List 2" w:uiPriority="66"/>
-    <w:lsdException w:name="Medium Grid 1" w:uiPriority="67"/>
-    <w:lsdException w:name="Medium Grid 2" w:uiPriority="68"/>
-    <w:lsdException w:name="Medium Grid 3" w:uiPriority="69"/>
-    <w:lsdException w:name="Dark List" w:uiPriority="70"/>
-    <w:lsdException w:name="Colorful Shading" w:uiPriority="71"/>
-    <w:lsdException w:name="Colorful List" w:uiPriority="72"/>
-    <w:lsdException w:name="Colorful Grid" w:uiPriority="73"/>
-    <w:lsdException w:name="Light Shading Accent 1" w:uiPriority="60"/>
-    <w:lsdException w:name="Light List Accent 1" w:uiPriority="61"/>
-    <w:lsdException w:name="Light Grid Accent 1" w:uiPriority="62"/>
-    <w:lsdException w:name="Medium Shading 1 Accent 1" w:uiPriority="63"/>
-    <w:lsdException w:name="Medium Shading 2 Accent 1" w:uiPriority="64"/>
-    <w:lsdException w:name="Medium List 1 Accent 1" w:uiPriority="65"/>
-    <w:lsdException w:name="Revision" w:semiHidden="1"/>
+    <w:lsdException w:name="Placeholder Text" w:semiHidden="1" w:unhideWhenUsed="1"/>
+    <w:lsdException w:name="No Spacing" w:semiHidden="1" w:unhideWhenUsed="1"/>
+    <w:lsdException w:name="Light Shading"/>
+    <w:lsdException w:name="Light List"/>
+    <w:lsdException w:name="Light Grid"/>
+    <w:lsdException w:name="Medium Shading 1"/>
+    <w:lsdException w:name="Medium Shading 2"/>
+    <w:lsdException w:name="Medium List 1"/>
+    <w:lsdException w:name="Medium List 2"/>
+    <w:lsdException w:name="Medium Grid 1"/>
+    <w:lsdException w:name="Medium Grid 2"/>
+    <w:lsdException w:name="Medium Grid 3"/>
+    <w:lsdException w:name="Dark List"/>
+    <w:lsdException w:name="Colorful Shading"/>
+    <w:lsdException w:name="Colorful List"/>
+    <w:lsdException w:name="Colorful Grid"/>
+    <w:lsdException w:name="Light Shading Accent 1"/>
+    <w:lsdException w:name="Light List Accent 1"/>
+    <w:lsdException w:name="Light Grid Accent 1"/>
+    <w:lsdException w:name="Medium Shading 1 Accent 1"/>
+    <w:lsdException w:name="Medium Shading 2 Accent 1"/>
+    <w:lsdException w:name="Medium List 1 Accent 1"/>
+    <w:lsdException w:name="Revision" w:semiHidden="1" w:unhideWhenUsed="1"/>
     <w:lsdException w:name="List Paragraph" w:uiPriority="34" w:qFormat="1"/>
     <w:lsdException w:name="Quote" w:uiPriority="29" w:qFormat="1"/>
     <w:lsdException w:name="Intense Quote" w:uiPriority="30" w:qFormat="1"/>
-    <w:lsdException w:name="Medium List 2 Accent 1" w:uiPriority="66"/>
-    <w:lsdException w:name="Medium Grid 1 Accent 1" w:uiPriority="67"/>
-    <w:lsdException w:name="Medium Grid 2 Accent 1" w:uiPriority="68"/>
-    <w:lsdException w:name="Medium Grid 3 Accent 1" w:uiPriority="69"/>
-    <w:lsdException w:name="Dark List Accent 1" w:uiPriority="70"/>
-    <w:lsdException w:name="Colorful Shading Accent 1" w:uiPriority="71"/>
-    <w:lsdException w:name="Colorful List Accent 1" w:uiPriority="72"/>
-    <w:lsdException w:name="Colorful Grid Accent 1" w:uiPriority="73"/>
-    <w:lsdException w:name="Light Shading Accent 2" w:uiPriority="60"/>
-    <w:lsdException w:name="Light List Accent 2" w:uiPriority="61"/>
-    <w:lsdException w:name="Light Grid Accent 2" w:uiPriority="62"/>
-    <w:lsdException w:name="Medium Shading 1 Accent 2" w:uiPriority="63"/>
-    <w:lsdException w:name="Medium Shading 2 Accent 2" w:uiPriority="64"/>
-    <w:lsdException w:name="Medium List 1 Accent 2" w:uiPriority="65"/>
-    <w:lsdException w:name="Medium List 2 Accent 2" w:uiPriority="66"/>
-    <w:lsdException w:name="Medium Grid 1 Accent 2" w:uiPriority="67"/>
-    <w:lsdException w:name="Medium Grid 2 Accent 2" w:uiPriority="68"/>
-    <w:lsdException w:name="Medium Grid 3 Accent 2" w:uiPriority="69"/>
-    <w:lsdException w:name="Dark List Accent 2" w:uiPriority="70"/>
-    <w:lsdException w:name="Colorful Shading Accent 2" w:uiPriority="71"/>
-    <w:lsdException w:name="Colorful List Accent 2" w:uiPriority="72"/>
-    <w:lsdException w:name="Colorful Grid Accent 2" w:uiPriority="73"/>
-    <w:lsdException w:name="Light Shading Accent 3" w:uiPriority="60"/>
-    <w:lsdException w:name="Light List Accent 3" w:uiPriority="61"/>
-    <w:lsdException w:name="Light Grid Accent 3" w:uiPriority="62"/>
-    <w:lsdException w:name="Medium Shading 1 Accent 3" w:uiPriority="63"/>
-    <w:lsdException w:name="Medium Shading 2 Accent 3" w:uiPriority="64"/>
-    <w:lsdException w:name="Medium List 1 Accent 3" w:uiPriority="65"/>
-    <w:lsdException w:name="Medium List 2 Accent 3" w:uiPriority="66"/>
-    <w:lsdException w:name="Medium Grid 1 Accent 3" w:uiPriority="67"/>
-    <w:lsdException w:name="Medium Grid 2 Accent 3" w:uiPriority="68"/>
-    <w:lsdException w:name="Medium Grid 3 Accent 3" w:uiPriority="69"/>
-    <w:lsdException w:name="Dark List Accent 3" w:uiPriority="70"/>
-    <w:lsdException w:name="Colorful Shading Accent 3" w:uiPriority="71"/>
-    <w:lsdException w:name="Colorful List Accent 3" w:uiPriority="72"/>
-    <w:lsdException w:name="Colorful Grid Accent 3" w:uiPriority="73"/>
-    <w:lsdException w:name="Light Shading Accent 4" w:uiPriority="60"/>
-    <w:lsdException w:name="Light List Accent 4" w:uiPriority="61"/>
-    <w:lsdException w:name="Light Grid Accent 4" w:uiPriority="62"/>
-    <w:lsdException w:name="Medium Shading 1 Accent 4" w:uiPriority="63"/>
-    <w:lsdException w:name="Medium Shading 2 Accent 4" w:uiPriority="64"/>
-    <w:lsdException w:name="Medium List 1 Accent 4" w:uiPriority="65"/>
-    <w:lsdException w:name="Medium List 2 Accent 4" w:uiPriority="66"/>
-    <w:lsdException w:name="Medium Grid 1 Accent 4" w:uiPriority="67"/>
-    <w:lsdException w:name="Medium Grid 2 Accent 4" w:uiPriority="68"/>
-    <w:lsdException w:name="Medium Grid 3 Accent 4" w:uiPriority="69"/>
-    <w:lsdException w:name="Dark List Accent 4" w:uiPriority="70"/>
-    <w:lsdException w:name="Colorful Shading Accent 4" w:uiPriority="71"/>
-    <w:lsdException w:name="Colorful List Accent 4" w:uiPriority="72"/>
-    <w:lsdException w:name="Colorful Grid Accent 4" w:uiPriority="73"/>
-    <w:lsdException w:name="Light Shading Accent 5" w:uiPriority="60"/>
-    <w:lsdException w:name="Light List Accent 5" w:uiPriority="61"/>
-    <w:lsdException w:name="Light Grid Accent 5" w:uiPriority="62"/>
-    <w:lsdException w:name="Medium Shading 1 Accent 5" w:uiPriority="63"/>
-    <w:lsdException w:name="Medium Shading 2 Accent 5" w:uiPriority="64"/>
-    <w:lsdException w:name="Medium List 1 Accent 5" w:uiPriority="65"/>
-    <w:lsdException w:name="Medium List 2 Accent 5" w:uiPriority="66"/>
-    <w:lsdException w:name="Medium Grid 1 Accent 5" w:uiPriority="67"/>
-    <w:lsdException w:name="Medium Grid 2 Accent 5" w:uiPriority="68"/>
-    <w:lsdException w:name="Medium Grid 3 Accent 5" w:uiPriority="69"/>
-    <w:lsdException w:name="Dark List Accent 5" w:uiPriority="70"/>
-    <w:lsdException w:name="Colorful Shading Accent 5" w:uiPriority="71"/>
-    <w:lsdException w:name="Colorful List Accent 5" w:uiPriority="72"/>
-    <w:lsdException w:name="Colorful Grid Accent 5" w:uiPriority="73"/>
-    <w:lsdException w:name="Light Shading Accent 6" w:uiPriority="60"/>
-    <w:lsdException w:name="Light List Accent 6" w:uiPriority="61"/>
-    <w:lsdException w:name="Light Grid Accent 6" w:uiPriority="62"/>
-    <w:lsdException w:name="Medium Shading 1 Accent 6" w:uiPriority="63"/>
-    <w:lsdException w:name="Medium Shading 2 Accent 6" w:uiPriority="64"/>
-    <w:lsdException w:name="Medium List 1 Accent 6" w:uiPriority="65"/>
-    <w:lsdException w:name="Medium List 2 Accent 6" w:uiPriority="66"/>
-    <w:lsdException w:name="Medium Grid 1 Accent 6" w:uiPriority="67"/>
-    <w:lsdException w:name="Medium Grid 2 Accent 6" w:uiPriority="68"/>
-    <w:lsdException w:name="Medium Grid 3 Accent 6" w:uiPriority="69"/>
-    <w:lsdException w:name="Dark List Accent 6" w:uiPriority="70"/>
-    <w:lsdException w:name="Colorful Shading Accent 6" w:uiPriority="71"/>
-    <w:lsdException w:name="Colorful List Accent 6" w:uiPriority="72"/>
-    <w:lsdException w:name="Colorful Grid Accent 6" w:uiPriority="73"/>
+    <w:lsdException w:name="Medium List 2 Accent 1"/>
+    <w:lsdException w:name="Medium Grid 1 Accent 1"/>
+    <w:lsdException w:name="Medium Grid 2 Accent 1"/>
+    <w:lsdException w:name="Medium Grid 3 Accent 1"/>
+    <w:lsdException w:name="Dark List Accent 1"/>
+    <w:lsdException w:name="Colorful Shading Accent 1"/>
+    <w:lsdException w:name="Colorful List Accent 1"/>
+    <w:lsdException w:name="Colorful Grid Accent 1"/>
+    <w:lsdException w:name="Light Shading Accent 2"/>
+    <w:lsdException w:name="Light List Accent 2"/>
+    <w:lsdException w:name="Light Grid Accent 2"/>
+    <w:lsdException w:name="Medium Shading 1 Accent 2"/>
+    <w:lsdException w:name="Medium Shading 2 Accent 2"/>
+    <w:lsdException w:name="Medium List 1 Accent 2"/>
+    <w:lsdException w:name="Medium List 2 Accent 2"/>
+    <w:lsdException w:name="Medium Grid 1 Accent 2"/>
+    <w:lsdException w:name="Medium Grid 2 Accent 2"/>
+    <w:lsdException w:name="Medium Grid 3 Accent 2"/>
+    <w:lsdException w:name="Dark List Accent 2"/>
+    <w:lsdException w:name="Colorful Shading Accent 2"/>
+    <w:lsdException w:name="Colorful List Accent 2"/>
+    <w:lsdException w:name="Colorful Grid Accent 2"/>
+    <w:lsdException w:name="Light Shading Accent 3"/>
+    <w:lsdException w:name="Light List Accent 3"/>
+    <w:lsdException w:name="Light Grid Accent 3"/>
+    <w:lsdException w:name="Medium Shading 1 Accent 3"/>
+    <w:lsdException w:name="Medium Shading 2 Accent 3"/>
+    <w:lsdException w:name="Medium List 1 Accent 3"/>
+    <w:lsdException w:name="Medium List 2 Accent 3"/>
+    <w:lsdException w:name="Medium Grid 1 Accent 3"/>
+    <w:lsdException w:name="Medium Grid 2 Accent 3"/>
+    <w:lsdException w:name="Medium Grid 3 Accent 3"/>
+    <w:lsdException w:name="Dark List Accent 3"/>
+    <w:lsdException w:name="Colorful Shading Accent 3"/>
+    <w:lsdException w:name="Colorful List Accent 3"/>
+    <w:lsdException w:name="Colorful Grid Accent 3"/>
+    <w:lsdException w:name="Light Shading Accent 4"/>
+    <w:lsdException w:name="Light List Accent 4"/>
+    <w:lsdException w:name="Light Grid Accent 4"/>
+    <w:lsdException w:name="Medium Shading 1 Accent 4"/>
+    <w:lsdException w:name="Medium Shading 2 Accent 4"/>
+    <w:lsdException w:name="Medium List 1 Accent 4"/>
+    <w:lsdException w:name="Medium List 2 Accent 4"/>
+    <w:lsdException w:name="Medium Grid 1 Accent 4"/>
+    <w:lsdException w:name="Medium Grid 2 Accent 4"/>
+    <w:lsdException w:name="Medium Grid 3 Accent 4"/>
+    <w:lsdException w:name="Dark List Accent 4"/>
+    <w:lsdException w:name="Colorful Shading Accent 4"/>
+    <w:lsdException w:name="Colorful List Accent 4"/>
+    <w:lsdException w:name="Colorful Grid Accent 4"/>
+    <w:lsdException w:name="Light Shading Accent 5"/>
+    <w:lsdException w:name="Light List Accent 5"/>
+    <w:lsdException w:name="Light Grid Accent 5"/>
+    <w:lsdException w:name="Medium Shading 1 Accent 5"/>
+    <w:lsdException w:name="Medium Shading 2 Accent 5"/>
+    <w:lsdException w:name="Medium List 1 Accent 5"/>
+    <w:lsdException w:name="Medium List 2 Accent 5"/>
+    <w:lsdException w:name="Medium Grid 1 Accent 5"/>
+    <w:lsdException w:name="Medium Grid 2 Accent 5"/>
+    <w:lsdException w:name="Medium Grid 3 Accent 5"/>
+    <w:lsdException w:name="Dark List Accent 5"/>
+    <w:lsdException w:name="Colorful Shading Accent 5"/>
+    <w:lsdException w:name="Colorful List Accent 5"/>
+    <w:lsdException w:name="Colorful Grid Accent 5"/>
+    <w:lsdException w:name="Light Shading Accent 6"/>
+    <w:lsdException w:name="Light List Accent 6"/>
+    <w:lsdException w:name="Light Grid Accent 6"/>
+    <w:lsdException w:name="Medium Shading 1 Accent 6"/>
+    <w:lsdException w:name="Medium Shading 2 Accent 6"/>
+    <w:lsdException w:name="Medium List 1 Accent 6"/>
+    <w:lsdException w:name="Medium List 2 Accent 6"/>
+    <w:lsdException w:name="Medium Grid 1 Accent 6"/>
+    <w:lsdException w:name="Medium Grid 2 Accent 6"/>
+    <w:lsdException w:name="Medium Grid 3 Accent 6"/>
+    <w:lsdException w:name="Dark List Accent 6"/>
+    <w:lsdException w:name="Colorful Shading Accent 6"/>
+    <w:lsdException w:name="Colorful List Accent 6"/>
+    <w:lsdException w:name="Colorful Grid Accent 6"/>
     <w:lsdException w:name="Subtle Emphasis" w:uiPriority="19" w:qFormat="1"/>
     <w:lsdException w:name="Intense Emphasis" w:uiPriority="21" w:qFormat="1"/>
     <w:lsdException w:name="Subtle Reference" w:uiPriority="31" w:qFormat="1"/>
@@ -2058,6 +2517,16 @@
   <w:style w:type="paragraph" w:default="1" w:styleId="Normal">
     <w:name w:val="Normal"/>
     <w:qFormat/>
+    <w:pPr>
+      <w:spacing w:after="160" w:line="278" w:lineRule="auto"/>
+    </w:pPr>
+    <w:rPr>
+      <w:kern w:val="2"/>
+      <w:sz w:val="24"/>
+      <w:szCs w:val="24"/>
+      <w:lang w:eastAsia="en-US"/>
+      <w14:ligatures w14:val="standardContextual"/>
+    </w:rPr>
   </w:style>
   <w:style w:type="paragraph" w:styleId="Ttulo1">
     <w:name w:val="heading 1"/>
@@ -2066,7 +2535,6 @@
     <w:link w:val="Ttulo1Car"/>
     <w:uiPriority w:val="9"/>
     <w:qFormat/>
-    <w:rsid w:val="00266233"/>
     <w:pPr>
       <w:keepNext/>
       <w:keepLines/>
@@ -2089,7 +2557,6 @@
     <w:semiHidden/>
     <w:unhideWhenUsed/>
     <w:qFormat/>
-    <w:rsid w:val="00266233"/>
     <w:pPr>
       <w:keepNext/>
       <w:keepLines/>
@@ -2112,7 +2579,6 @@
     <w:semiHidden/>
     <w:unhideWhenUsed/>
     <w:qFormat/>
-    <w:rsid w:val="00266233"/>
     <w:pPr>
       <w:keepNext/>
       <w:keepLines/>
@@ -2135,7 +2601,6 @@
     <w:semiHidden/>
     <w:unhideWhenUsed/>
     <w:qFormat/>
-    <w:rsid w:val="00266233"/>
     <w:pPr>
       <w:keepNext/>
       <w:keepLines/>
@@ -2158,7 +2623,6 @@
     <w:semiHidden/>
     <w:unhideWhenUsed/>
     <w:qFormat/>
-    <w:rsid w:val="00266233"/>
     <w:pPr>
       <w:keepNext/>
       <w:keepLines/>
@@ -2179,7 +2643,6 @@
     <w:semiHidden/>
     <w:unhideWhenUsed/>
     <w:qFormat/>
-    <w:rsid w:val="00266233"/>
     <w:pPr>
       <w:keepNext/>
       <w:keepLines/>
@@ -2202,7 +2665,6 @@
     <w:semiHidden/>
     <w:unhideWhenUsed/>
     <w:qFormat/>
-    <w:rsid w:val="00266233"/>
     <w:pPr>
       <w:keepNext/>
       <w:keepLines/>
@@ -2223,7 +2685,6 @@
     <w:semiHidden/>
     <w:unhideWhenUsed/>
     <w:qFormat/>
-    <w:rsid w:val="00266233"/>
     <w:pPr>
       <w:keepNext/>
       <w:keepLines/>
@@ -2234,7 +2695,7 @@
       <w:rFonts w:eastAsiaTheme="majorEastAsia" w:cstheme="majorBidi"/>
       <w:i/>
       <w:iCs/>
-      <w:color w:val="272727" w:themeColor="text1" w:themeTint="D8"/>
+      <w:color w:val="262626" w:themeColor="text1" w:themeTint="D9"/>
     </w:rPr>
   </w:style>
   <w:style w:type="paragraph" w:styleId="Ttulo9">
@@ -2246,7 +2707,6 @@
     <w:semiHidden/>
     <w:unhideWhenUsed/>
     <w:qFormat/>
-    <w:rsid w:val="00266233"/>
     <w:pPr>
       <w:keepNext/>
       <w:keepLines/>
@@ -2255,12 +2715,13 @@
     </w:pPr>
     <w:rPr>
       <w:rFonts w:eastAsiaTheme="majorEastAsia" w:cstheme="majorBidi"/>
-      <w:color w:val="272727" w:themeColor="text1" w:themeTint="D8"/>
+      <w:color w:val="262626" w:themeColor="text1" w:themeTint="D9"/>
     </w:rPr>
   </w:style>
   <w:style w:type="character" w:default="1" w:styleId="Fuentedeprrafopredeter">
     <w:name w:val="Default Paragraph Font"/>
     <w:uiPriority w:val="1"/>
+    <w:semiHidden/>
     <w:unhideWhenUsed/>
   </w:style>
   <w:style w:type="table" w:default="1" w:styleId="Tablanormal">
@@ -2284,123 +2745,47 @@
     <w:semiHidden/>
     <w:unhideWhenUsed/>
   </w:style>
-  <w:style w:type="character" w:customStyle="1" w:styleId="Ttulo1Car">
-    <w:name w:val="Título 1 Car"/>
-    <w:basedOn w:val="Fuentedeprrafopredeter"/>
-    <w:link w:val="Ttulo1"/>
-    <w:uiPriority w:val="9"/>
-    <w:rsid w:val="00266233"/>
-    <w:rPr>
-      <w:rFonts w:asciiTheme="majorHAnsi" w:eastAsiaTheme="majorEastAsia" w:hAnsiTheme="majorHAnsi" w:cstheme="majorBidi"/>
-      <w:color w:val="0F4761" w:themeColor="accent1" w:themeShade="BF"/>
-      <w:sz w:val="40"/>
-      <w:szCs w:val="40"/>
-    </w:rPr>
-  </w:style>
-  <w:style w:type="character" w:customStyle="1" w:styleId="Ttulo2Car">
-    <w:name w:val="Título 2 Car"/>
-    <w:basedOn w:val="Fuentedeprrafopredeter"/>
-    <w:link w:val="Ttulo2"/>
-    <w:uiPriority w:val="9"/>
-    <w:semiHidden/>
-    <w:rsid w:val="00266233"/>
-    <w:rPr>
-      <w:rFonts w:asciiTheme="majorHAnsi" w:eastAsiaTheme="majorEastAsia" w:hAnsiTheme="majorHAnsi" w:cstheme="majorBidi"/>
-      <w:color w:val="0F4761" w:themeColor="accent1" w:themeShade="BF"/>
-      <w:sz w:val="32"/>
-      <w:szCs w:val="32"/>
-    </w:rPr>
-  </w:style>
-  <w:style w:type="character" w:customStyle="1" w:styleId="Ttulo3Car">
-    <w:name w:val="Título 3 Car"/>
-    <w:basedOn w:val="Fuentedeprrafopredeter"/>
-    <w:link w:val="Ttulo3"/>
-    <w:uiPriority w:val="9"/>
-    <w:semiHidden/>
-    <w:rsid w:val="00266233"/>
-    <w:rPr>
-      <w:rFonts w:eastAsiaTheme="majorEastAsia" w:cstheme="majorBidi"/>
-      <w:color w:val="0F4761" w:themeColor="accent1" w:themeShade="BF"/>
-      <w:sz w:val="28"/>
-      <w:szCs w:val="28"/>
-    </w:rPr>
-  </w:style>
-  <w:style w:type="character" w:customStyle="1" w:styleId="Ttulo4Car">
-    <w:name w:val="Título 4 Car"/>
-    <w:basedOn w:val="Fuentedeprrafopredeter"/>
-    <w:link w:val="Ttulo4"/>
-    <w:uiPriority w:val="9"/>
-    <w:semiHidden/>
-    <w:rsid w:val="00266233"/>
-    <w:rPr>
-      <w:rFonts w:eastAsiaTheme="majorEastAsia" w:cstheme="majorBidi"/>
-      <w:i/>
-      <w:iCs/>
-      <w:color w:val="0F4761" w:themeColor="accent1" w:themeShade="BF"/>
-    </w:rPr>
-  </w:style>
-  <w:style w:type="character" w:customStyle="1" w:styleId="Ttulo5Car">
-    <w:name w:val="Título 5 Car"/>
-    <w:basedOn w:val="Fuentedeprrafopredeter"/>
-    <w:link w:val="Ttulo5"/>
-    <w:uiPriority w:val="9"/>
-    <w:semiHidden/>
-    <w:rsid w:val="00266233"/>
-    <w:rPr>
-      <w:rFonts w:eastAsiaTheme="majorEastAsia" w:cstheme="majorBidi"/>
-      <w:color w:val="0F4761" w:themeColor="accent1" w:themeShade="BF"/>
-    </w:rPr>
-  </w:style>
-  <w:style w:type="character" w:customStyle="1" w:styleId="Ttulo6Car">
-    <w:name w:val="Título 6 Car"/>
-    <w:basedOn w:val="Fuentedeprrafopredeter"/>
-    <w:link w:val="Ttulo6"/>
-    <w:uiPriority w:val="9"/>
-    <w:semiHidden/>
-    <w:rsid w:val="00266233"/>
-    <w:rPr>
-      <w:rFonts w:eastAsiaTheme="majorEastAsia" w:cstheme="majorBidi"/>
-      <w:i/>
-      <w:iCs/>
-      <w:color w:val="595959" w:themeColor="text1" w:themeTint="A6"/>
-    </w:rPr>
-  </w:style>
-  <w:style w:type="character" w:customStyle="1" w:styleId="Ttulo7Car">
-    <w:name w:val="Título 7 Car"/>
-    <w:basedOn w:val="Fuentedeprrafopredeter"/>
-    <w:link w:val="Ttulo7"/>
-    <w:uiPriority w:val="9"/>
-    <w:semiHidden/>
-    <w:rsid w:val="00266233"/>
+  <w:style w:type="paragraph" w:styleId="Encabezado">
+    <w:name w:val="header"/>
+    <w:basedOn w:val="Normal"/>
+    <w:link w:val="EncabezadoCar"/>
+    <w:uiPriority w:val="99"/>
+    <w:unhideWhenUsed/>
+    <w:pPr>
+      <w:tabs>
+        <w:tab w:val="center" w:pos="4419"/>
+        <w:tab w:val="right" w:pos="8838"/>
+      </w:tabs>
+      <w:spacing w:after="0" w:line="240" w:lineRule="auto"/>
+    </w:pPr>
+  </w:style>
+  <w:style w:type="paragraph" w:styleId="Piedepgina">
+    <w:name w:val="footer"/>
+    <w:basedOn w:val="Normal"/>
+    <w:link w:val="PiedepginaCar"/>
+    <w:uiPriority w:val="99"/>
+    <w:unhideWhenUsed/>
+    <w:pPr>
+      <w:tabs>
+        <w:tab w:val="center" w:pos="4419"/>
+        <w:tab w:val="right" w:pos="8838"/>
+      </w:tabs>
+      <w:spacing w:after="0" w:line="240" w:lineRule="auto"/>
+    </w:pPr>
+  </w:style>
+  <w:style w:type="paragraph" w:styleId="Subttulo">
+    <w:name w:val="Subtitle"/>
+    <w:basedOn w:val="Normal"/>
+    <w:next w:val="Normal"/>
+    <w:link w:val="SubttuloCar"/>
+    <w:uiPriority w:val="11"/>
+    <w:qFormat/>
     <w:rPr>
       <w:rFonts w:eastAsiaTheme="majorEastAsia" w:cstheme="majorBidi"/>
       <w:color w:val="595959" w:themeColor="text1" w:themeTint="A6"/>
-    </w:rPr>
-  </w:style>
-  <w:style w:type="character" w:customStyle="1" w:styleId="Ttulo8Car">
-    <w:name w:val="Título 8 Car"/>
-    <w:basedOn w:val="Fuentedeprrafopredeter"/>
-    <w:link w:val="Ttulo8"/>
-    <w:uiPriority w:val="9"/>
-    <w:semiHidden/>
-    <w:rsid w:val="00266233"/>
-    <w:rPr>
-      <w:rFonts w:eastAsiaTheme="majorEastAsia" w:cstheme="majorBidi"/>
-      <w:i/>
-      <w:iCs/>
-      <w:color w:val="272727" w:themeColor="text1" w:themeTint="D8"/>
-    </w:rPr>
-  </w:style>
-  <w:style w:type="character" w:customStyle="1" w:styleId="Ttulo9Car">
-    <w:name w:val="Título 9 Car"/>
-    <w:basedOn w:val="Fuentedeprrafopredeter"/>
-    <w:link w:val="Ttulo9"/>
-    <w:uiPriority w:val="9"/>
-    <w:semiHidden/>
-    <w:rsid w:val="00266233"/>
-    <w:rPr>
-      <w:rFonts w:eastAsiaTheme="majorEastAsia" w:cstheme="majorBidi"/>
-      <w:color w:val="272727" w:themeColor="text1" w:themeTint="D8"/>
+      <w:spacing w:val="15"/>
+      <w:sz w:val="28"/>
+      <w:szCs w:val="28"/>
     </w:rPr>
   </w:style>
   <w:style w:type="paragraph" w:styleId="Ttulo">
@@ -2410,7 +2795,6 @@
     <w:link w:val="TtuloCar"/>
     <w:uiPriority w:val="10"/>
     <w:qFormat/>
-    <w:rsid w:val="00266233"/>
     <w:pPr>
       <w:spacing w:after="80" w:line="240" w:lineRule="auto"/>
       <w:contextualSpacing/>
@@ -2423,12 +2807,136 @@
       <w:szCs w:val="56"/>
     </w:rPr>
   </w:style>
+  <w:style w:type="table" w:styleId="Tablaconcuadrcula">
+    <w:name w:val="Table Grid"/>
+    <w:basedOn w:val="Tablanormal"/>
+    <w:uiPriority w:val="39"/>
+    <w:tblPr>
+      <w:tblBorders>
+        <w:top w:val="single" w:sz="4" w:space="0" w:color="auto"/>
+        <w:left w:val="single" w:sz="4" w:space="0" w:color="auto"/>
+        <w:bottom w:val="single" w:sz="4" w:space="0" w:color="auto"/>
+        <w:right w:val="single" w:sz="4" w:space="0" w:color="auto"/>
+        <w:insideH w:val="single" w:sz="4" w:space="0" w:color="auto"/>
+        <w:insideV w:val="single" w:sz="4" w:space="0" w:color="auto"/>
+      </w:tblBorders>
+    </w:tblPr>
+  </w:style>
+  <w:style w:type="character" w:customStyle="1" w:styleId="Ttulo1Car">
+    <w:name w:val="Título 1 Car"/>
+    <w:basedOn w:val="Fuentedeprrafopredeter"/>
+    <w:link w:val="Ttulo1"/>
+    <w:uiPriority w:val="9"/>
+    <w:rPr>
+      <w:rFonts w:asciiTheme="majorHAnsi" w:eastAsiaTheme="majorEastAsia" w:hAnsiTheme="majorHAnsi" w:cstheme="majorBidi"/>
+      <w:color w:val="0F4761" w:themeColor="accent1" w:themeShade="BF"/>
+      <w:sz w:val="40"/>
+      <w:szCs w:val="40"/>
+    </w:rPr>
+  </w:style>
+  <w:style w:type="character" w:customStyle="1" w:styleId="Ttulo2Car">
+    <w:name w:val="Título 2 Car"/>
+    <w:basedOn w:val="Fuentedeprrafopredeter"/>
+    <w:link w:val="Ttulo2"/>
+    <w:uiPriority w:val="9"/>
+    <w:semiHidden/>
+    <w:rPr>
+      <w:rFonts w:asciiTheme="majorHAnsi" w:eastAsiaTheme="majorEastAsia" w:hAnsiTheme="majorHAnsi" w:cstheme="majorBidi"/>
+      <w:color w:val="0F4761" w:themeColor="accent1" w:themeShade="BF"/>
+      <w:sz w:val="32"/>
+      <w:szCs w:val="32"/>
+    </w:rPr>
+  </w:style>
+  <w:style w:type="character" w:customStyle="1" w:styleId="Ttulo3Car">
+    <w:name w:val="Título 3 Car"/>
+    <w:basedOn w:val="Fuentedeprrafopredeter"/>
+    <w:link w:val="Ttulo3"/>
+    <w:uiPriority w:val="9"/>
+    <w:semiHidden/>
+    <w:rPr>
+      <w:rFonts w:eastAsiaTheme="majorEastAsia" w:cstheme="majorBidi"/>
+      <w:color w:val="0F4761" w:themeColor="accent1" w:themeShade="BF"/>
+      <w:sz w:val="28"/>
+      <w:szCs w:val="28"/>
+    </w:rPr>
+  </w:style>
+  <w:style w:type="character" w:customStyle="1" w:styleId="Ttulo4Car">
+    <w:name w:val="Título 4 Car"/>
+    <w:basedOn w:val="Fuentedeprrafopredeter"/>
+    <w:link w:val="Ttulo4"/>
+    <w:uiPriority w:val="9"/>
+    <w:semiHidden/>
+    <w:rPr>
+      <w:rFonts w:eastAsiaTheme="majorEastAsia" w:cstheme="majorBidi"/>
+      <w:i/>
+      <w:iCs/>
+      <w:color w:val="0F4761" w:themeColor="accent1" w:themeShade="BF"/>
+    </w:rPr>
+  </w:style>
+  <w:style w:type="character" w:customStyle="1" w:styleId="Ttulo5Car">
+    <w:name w:val="Título 5 Car"/>
+    <w:basedOn w:val="Fuentedeprrafopredeter"/>
+    <w:link w:val="Ttulo5"/>
+    <w:uiPriority w:val="9"/>
+    <w:semiHidden/>
+    <w:rPr>
+      <w:rFonts w:eastAsiaTheme="majorEastAsia" w:cstheme="majorBidi"/>
+      <w:color w:val="0F4761" w:themeColor="accent1" w:themeShade="BF"/>
+    </w:rPr>
+  </w:style>
+  <w:style w:type="character" w:customStyle="1" w:styleId="Ttulo6Car">
+    <w:name w:val="Título 6 Car"/>
+    <w:basedOn w:val="Fuentedeprrafopredeter"/>
+    <w:link w:val="Ttulo6"/>
+    <w:uiPriority w:val="9"/>
+    <w:semiHidden/>
+    <w:rPr>
+      <w:rFonts w:eastAsiaTheme="majorEastAsia" w:cstheme="majorBidi"/>
+      <w:i/>
+      <w:iCs/>
+      <w:color w:val="595959" w:themeColor="text1" w:themeTint="A6"/>
+    </w:rPr>
+  </w:style>
+  <w:style w:type="character" w:customStyle="1" w:styleId="Ttulo7Car">
+    <w:name w:val="Título 7 Car"/>
+    <w:basedOn w:val="Fuentedeprrafopredeter"/>
+    <w:link w:val="Ttulo7"/>
+    <w:uiPriority w:val="9"/>
+    <w:semiHidden/>
+    <w:rPr>
+      <w:rFonts w:eastAsiaTheme="majorEastAsia" w:cstheme="majorBidi"/>
+      <w:color w:val="595959" w:themeColor="text1" w:themeTint="A6"/>
+    </w:rPr>
+  </w:style>
+  <w:style w:type="character" w:customStyle="1" w:styleId="Ttulo8Car">
+    <w:name w:val="Título 8 Car"/>
+    <w:basedOn w:val="Fuentedeprrafopredeter"/>
+    <w:link w:val="Ttulo8"/>
+    <w:uiPriority w:val="9"/>
+    <w:semiHidden/>
+    <w:rPr>
+      <w:rFonts w:eastAsiaTheme="majorEastAsia" w:cstheme="majorBidi"/>
+      <w:i/>
+      <w:iCs/>
+      <w:color w:val="262626" w:themeColor="text1" w:themeTint="D9"/>
+    </w:rPr>
+  </w:style>
+  <w:style w:type="character" w:customStyle="1" w:styleId="Ttulo9Car">
+    <w:name w:val="Título 9 Car"/>
+    <w:basedOn w:val="Fuentedeprrafopredeter"/>
+    <w:link w:val="Ttulo9"/>
+    <w:uiPriority w:val="9"/>
+    <w:semiHidden/>
+    <w:rPr>
+      <w:rFonts w:eastAsiaTheme="majorEastAsia" w:cstheme="majorBidi"/>
+      <w:color w:val="262626" w:themeColor="text1" w:themeTint="D9"/>
+    </w:rPr>
+  </w:style>
   <w:style w:type="character" w:customStyle="1" w:styleId="TtuloCar">
     <w:name w:val="Título Car"/>
     <w:basedOn w:val="Fuentedeprrafopredeter"/>
     <w:link w:val="Ttulo"/>
     <w:uiPriority w:val="10"/>
-    <w:rsid w:val="00266233"/>
     <w:rPr>
       <w:rFonts w:asciiTheme="majorHAnsi" w:eastAsiaTheme="majorEastAsia" w:hAnsiTheme="majorHAnsi" w:cstheme="majorBidi"/>
       <w:spacing w:val="-10"/>
@@ -2437,19 +2945,11 @@
       <w:szCs w:val="56"/>
     </w:rPr>
   </w:style>
-  <w:style w:type="paragraph" w:styleId="Subttulo">
-    <w:name w:val="Subtitle"/>
-    <w:basedOn w:val="Normal"/>
-    <w:next w:val="Normal"/>
-    <w:link w:val="SubttuloCar"/>
+  <w:style w:type="character" w:customStyle="1" w:styleId="SubttuloCar">
+    <w:name w:val="Subtítulo Car"/>
+    <w:basedOn w:val="Fuentedeprrafopredeter"/>
+    <w:link w:val="Subttulo"/>
     <w:uiPriority w:val="11"/>
-    <w:qFormat/>
-    <w:rsid w:val="00266233"/>
-    <w:pPr>
-      <w:numPr>
-        <w:ilvl w:val="1"/>
-      </w:numPr>
-    </w:pPr>
     <w:rPr>
       <w:rFonts w:eastAsiaTheme="majorEastAsia" w:cstheme="majorBidi"/>
       <w:color w:val="595959" w:themeColor="text1" w:themeTint="A6"/>
@@ -2458,20 +2958,6 @@
       <w:szCs w:val="28"/>
     </w:rPr>
   </w:style>
-  <w:style w:type="character" w:customStyle="1" w:styleId="SubttuloCar">
-    <w:name w:val="Subtítulo Car"/>
-    <w:basedOn w:val="Fuentedeprrafopredeter"/>
-    <w:link w:val="Subttulo"/>
-    <w:uiPriority w:val="11"/>
-    <w:rsid w:val="00266233"/>
-    <w:rPr>
-      <w:rFonts w:eastAsiaTheme="majorEastAsia" w:cstheme="majorBidi"/>
-      <w:color w:val="595959" w:themeColor="text1" w:themeTint="A6"/>
-      <w:spacing w:val="15"/>
-      <w:sz w:val="28"/>
-      <w:szCs w:val="28"/>
-    </w:rPr>
-  </w:style>
   <w:style w:type="paragraph" w:styleId="Cita">
     <w:name w:val="Quote"/>
     <w:basedOn w:val="Normal"/>
@@ -2479,7 +2965,6 @@
     <w:link w:val="CitaCar"/>
     <w:uiPriority w:val="29"/>
     <w:qFormat/>
-    <w:rsid w:val="00266233"/>
     <w:pPr>
       <w:spacing w:before="160"/>
       <w:jc w:val="center"/>
@@ -2495,7 +2980,6 @@
     <w:basedOn w:val="Fuentedeprrafopredeter"/>
     <w:link w:val="Cita"/>
     <w:uiPriority w:val="29"/>
-    <w:rsid w:val="00266233"/>
     <w:rPr>
       <w:i/>
       <w:iCs/>
@@ -2507,18 +2991,16 @@
     <w:basedOn w:val="Normal"/>
     <w:uiPriority w:val="34"/>
     <w:qFormat/>
-    <w:rsid w:val="00266233"/>
     <w:pPr>
       <w:ind w:left="720"/>
       <w:contextualSpacing/>
     </w:pPr>
   </w:style>
-  <w:style w:type="character" w:styleId="nfasisintenso">
-    <w:name w:val="Intense Emphasis"/>
+  <w:style w:type="character" w:customStyle="1" w:styleId="nfasisintenso1">
+    <w:name w:val="Énfasis intenso1"/>
     <w:basedOn w:val="Fuentedeprrafopredeter"/>
     <w:uiPriority w:val="21"/>
     <w:qFormat/>
-    <w:rsid w:val="00266233"/>
     <w:rPr>
       <w:i/>
       <w:iCs/>
@@ -2532,7 +3014,6 @@
     <w:link w:val="CitadestacadaCar"/>
     <w:uiPriority w:val="30"/>
     <w:qFormat/>
-    <w:rsid w:val="00266233"/>
     <w:pPr>
       <w:pBdr>
         <w:top w:val="single" w:sz="4" w:space="10" w:color="0F4761" w:themeColor="accent1" w:themeShade="BF"/>
@@ -2553,19 +3034,17 @@
     <w:basedOn w:val="Fuentedeprrafopredeter"/>
     <w:link w:val="Citadestacada"/>
     <w:uiPriority w:val="30"/>
-    <w:rsid w:val="00266233"/>
     <w:rPr>
       <w:i/>
       <w:iCs/>
       <w:color w:val="0F4761" w:themeColor="accent1" w:themeShade="BF"/>
     </w:rPr>
   </w:style>
-  <w:style w:type="character" w:styleId="Referenciaintensa">
-    <w:name w:val="Intense Reference"/>
+  <w:style w:type="character" w:customStyle="1" w:styleId="Referenciaintensa1">
+    <w:name w:val="Referencia intensa1"/>
     <w:basedOn w:val="Fuentedeprrafopredeter"/>
     <w:uiPriority w:val="32"/>
     <w:qFormat/>
-    <w:rsid w:val="00266233"/>
     <w:rPr>
       <w:b/>
       <w:bCs/>
@@ -2574,68 +3053,17 @@
       <w:spacing w:val="5"/>
     </w:rPr>
   </w:style>
-  <w:style w:type="paragraph" w:styleId="Encabezado">
-    <w:name w:val="header"/>
-    <w:basedOn w:val="Normal"/>
-    <w:link w:val="EncabezadoCar"/>
-    <w:uiPriority w:val="99"/>
-    <w:unhideWhenUsed/>
-    <w:rsid w:val="00266233"/>
-    <w:pPr>
-      <w:tabs>
-        <w:tab w:val="center" w:pos="4419"/>
-        <w:tab w:val="right" w:pos="8838"/>
-      </w:tabs>
-      <w:spacing w:after="0" w:line="240" w:lineRule="auto"/>
-    </w:pPr>
-  </w:style>
   <w:style w:type="character" w:customStyle="1" w:styleId="EncabezadoCar">
     <w:name w:val="Encabezado Car"/>
     <w:basedOn w:val="Fuentedeprrafopredeter"/>
     <w:link w:val="Encabezado"/>
     <w:uiPriority w:val="99"/>
-    <w:rsid w:val="00266233"/>
-  </w:style>
-  <w:style w:type="paragraph" w:styleId="Piedepgina">
-    <w:name w:val="footer"/>
-    <w:basedOn w:val="Normal"/>
-    <w:link w:val="PiedepginaCar"/>
-    <w:uiPriority w:val="99"/>
-    <w:unhideWhenUsed/>
-    <w:rsid w:val="00266233"/>
-    <w:pPr>
-      <w:tabs>
-        <w:tab w:val="center" w:pos="4419"/>
-        <w:tab w:val="right" w:pos="8838"/>
-      </w:tabs>
-      <w:spacing w:after="0" w:line="240" w:lineRule="auto"/>
-    </w:pPr>
   </w:style>
   <w:style w:type="character" w:customStyle="1" w:styleId="PiedepginaCar">
     <w:name w:val="Pie de página Car"/>
     <w:basedOn w:val="Fuentedeprrafopredeter"/>
     <w:link w:val="Piedepgina"/>
     <w:uiPriority w:val="99"/>
-    <w:rsid w:val="00266233"/>
-  </w:style>
-  <w:style w:type="table" w:styleId="Tablaconcuadrcula">
-    <w:name w:val="Table Grid"/>
-    <w:basedOn w:val="Tablanormal"/>
-    <w:uiPriority w:val="39"/>
-    <w:rsid w:val="00266233"/>
-    <w:pPr>
-      <w:spacing w:after="0" w:line="240" w:lineRule="auto"/>
-    </w:pPr>
-    <w:tblPr>
-      <w:tblBorders>
-        <w:top w:val="single" w:sz="4" w:space="0" w:color="auto"/>
-        <w:left w:val="single" w:sz="4" w:space="0" w:color="auto"/>
-        <w:bottom w:val="single" w:sz="4" w:space="0" w:color="auto"/>
-        <w:right w:val="single" w:sz="4" w:space="0" w:color="auto"/>
-        <w:insideH w:val="single" w:sz="4" w:space="0" w:color="auto"/>
-        <w:insideV w:val="single" w:sz="4" w:space="0" w:color="auto"/>
-      </w:tblBorders>
-    </w:tblPr>
   </w:style>
 </w:styles>
 </file>
@@ -2683,7 +3111,7 @@
     </a:clrScheme>
     <a:fontScheme name="Office">
       <a:majorFont>
-        <a:latin typeface="Aptos Display" panose="02110004020202020204"/>
+        <a:latin typeface="Aptos Display"/>
         <a:ea typeface=""/>
         <a:cs typeface=""/>
         <a:font script="Jpan" typeface="游ゴシック Light"/>
@@ -2716,26 +3144,9 @@
         <a:font script="Viet" typeface="Times New Roman"/>
         <a:font script="Uigh" typeface="Microsoft Uighur"/>
         <a:font script="Geor" typeface="Sylfaen"/>
-        <a:font script="Armn" typeface="Arial"/>
-        <a:font script="Bugi" typeface="Leelawadee UI"/>
-        <a:font script="Bopo" typeface="Microsoft JhengHei"/>
-        <a:font script="Java" typeface="Javanese Text"/>
-        <a:font script="Lisu" typeface="Segoe UI"/>
-        <a:font script="Mymr" typeface="Myanmar Text"/>
-        <a:font script="Nkoo" typeface="Ebrima"/>
-        <a:font script="Olck" typeface="Nirmala UI"/>
-        <a:font script="Osma" typeface="Ebrima"/>
-        <a:font script="Phag" typeface="Phagspa"/>
-        <a:font script="Syrn" typeface="Estrangelo Edessa"/>
-        <a:font script="Syrj" typeface="Estrangelo Edessa"/>
-        <a:font script="Syre" typeface="Estrangelo Edessa"/>
-        <a:font script="Sora" typeface="Nirmala UI"/>
-        <a:font script="Tale" typeface="Microsoft Tai Le"/>
-        <a:font script="Talu" typeface="Microsoft New Tai Lue"/>
-        <a:font script="Tfng" typeface="Ebrima"/>
       </a:majorFont>
       <a:minorFont>
-        <a:latin typeface="Aptos" panose="02110004020202020204"/>
+        <a:latin typeface="Aptos"/>
         <a:ea typeface=""/>
         <a:cs typeface=""/>
         <a:font script="Jpan" typeface="游明朝"/>
@@ -2768,23 +3179,6 @@
         <a:font script="Viet" typeface="Arial"/>
         <a:font script="Uigh" typeface="Microsoft Uighur"/>
         <a:font script="Geor" typeface="Sylfaen"/>
-        <a:font script="Armn" typeface="Arial"/>
-        <a:font script="Bugi" typeface="Leelawadee UI"/>
-        <a:font script="Bopo" typeface="Microsoft JhengHei"/>
-        <a:font script="Java" typeface="Javanese Text"/>
-        <a:font script="Lisu" typeface="Segoe UI"/>
-        <a:font script="Mymr" typeface="Myanmar Text"/>
-        <a:font script="Nkoo" typeface="Ebrima"/>
-        <a:font script="Olck" typeface="Nirmala UI"/>
-        <a:font script="Osma" typeface="Ebrima"/>
-        <a:font script="Phag" typeface="Phagspa"/>
-        <a:font script="Syrn" typeface="Estrangelo Edessa"/>
-        <a:font script="Syrj" typeface="Estrangelo Edessa"/>
-        <a:font script="Syre" typeface="Estrangelo Edessa"/>
-        <a:font script="Sora" typeface="Nirmala UI"/>
-        <a:font script="Tale" typeface="Microsoft Tai Le"/>
-        <a:font script="Talu" typeface="Microsoft New Tai Lue"/>
-        <a:font script="Tfng" typeface="Ebrima"/>
       </a:minorFont>
     </a:fontScheme>
     <a:fmtScheme name="Office">
@@ -2927,10 +3321,5 @@
   </a:themeElements>
   <a:objectDefaults/>
   <a:extraClrSchemeLst/>
-  <a:extLst>
-    <a:ext uri="{05A4C25C-085E-4340-85A3-A5531E510DB2}">
-      <thm15:themeFamily xmlns:thm15="http://schemas.microsoft.com/office/thememl/2012/main" name="Office Theme" id="{2E142A2C-CD16-42D6-873A-C26D2A0506FA}" vid="{1BDDFF52-6CD6-40A5-AB3C-68EB2F1E4D0A}"/>
-    </a:ext>
-  </a:extLst>
 </a:theme>
 </file>
</xml_diff>